<commit_message>
Add part II Double linked lists
</commit_message>
<xml_diff>
--- a/Документы/КурсоваяПрог2023_2СЕМ.docx
+++ b/Документы/КурсоваяПрог2023_2СЕМ.docx
@@ -434,67 +434,35 @@
           <w:b/>
           <w:bCs/>
         </w:rPr>
-        <w:t xml:space="preserve">Круглые скобки </w:t>
-      </w:r>
-      <w:proofErr w:type="gramStart"/>
+        <w:t>Круглые скобки ( и )</w:t>
+      </w:r>
+      <w:r>
+        <w:t>: Эти символы используются для управления приоритетом операций в выражении.</w:t>
+      </w:r>
+    </w:p>
+    <w:p>
+      <w:pPr>
+        <w:spacing w:line="360" w:lineRule="auto"/>
+        <w:ind w:firstLine="709"/>
+      </w:pPr>
+      <w:r>
+        <w:t>Выходные данные для нашей программы - это строка, которая представляет то же арифметическое выражение, что и входная строка, но записанное в постфиксной (обратной польской) нотации.</w:t>
+      </w:r>
+    </w:p>
+    <w:p>
+      <w:pPr>
+        <w:spacing w:line="360" w:lineRule="auto"/>
+        <w:ind w:firstLine="709"/>
+      </w:pPr>
       <w:r>
         <w:rPr>
           <w:b/>
           <w:bCs/>
         </w:rPr>
-        <w:t>( и</w:t>
-      </w:r>
-      <w:proofErr w:type="gramEnd"/>
-      <w:r>
-        <w:rPr>
-          <w:b/>
-          <w:bCs/>
-        </w:rPr>
-        <w:t xml:space="preserve"> )</w:t>
-      </w:r>
-      <w:r>
-        <w:t>: Эти символы используются для управления приоритетом операций в выражении.</w:t>
-      </w:r>
-    </w:p>
-    <w:p>
-      <w:pPr>
-        <w:spacing w:line="360" w:lineRule="auto"/>
-        <w:ind w:firstLine="709"/>
-      </w:pPr>
-      <w:r>
-        <w:t xml:space="preserve">Выходные данные для нашей программы </w:t>
-      </w:r>
-      <w:proofErr w:type="gramStart"/>
-      <w:r>
-        <w:t>- это</w:t>
-      </w:r>
-      <w:proofErr w:type="gramEnd"/>
-      <w:r>
-        <w:t xml:space="preserve"> строка, которая представляет то же арифметическое выражение, что и входная строка, но записанное в постфиксной (обратной польской) нотации.</w:t>
-      </w:r>
-    </w:p>
-    <w:p>
-      <w:pPr>
-        <w:spacing w:line="360" w:lineRule="auto"/>
-        <w:ind w:firstLine="709"/>
-      </w:pPr>
-      <w:r>
-        <w:rPr>
-          <w:b/>
-          <w:bCs/>
-        </w:rPr>
         <w:t>Постфиксная нотация</w:t>
       </w:r>
       <w:r>
-        <w:t xml:space="preserve"> </w:t>
-      </w:r>
-      <w:proofErr w:type="gramStart"/>
-      <w:r>
-        <w:t>- это</w:t>
-      </w:r>
-      <w:proofErr w:type="gramEnd"/>
-      <w:r>
-        <w:t xml:space="preserve"> метод записи математических и логических формул, где операторы следуют после их операндов. Например, инфиксное выражение "2 + 2" будет записано в постфиксной нотации как "2 2 +".</w:t>
+        <w:t xml:space="preserve"> - это метод записи математических и логических формул, где операторы следуют после их операндов. Например, инфиксное выражение "2 + 2" будет записано в постфиксной нотации как "2 2 +".</w:t>
       </w:r>
     </w:p>
     <w:p>
@@ -879,6 +847,7 @@
       </w:pPr>
       <w:r>
         <w:rPr>
+          <w:noProof/>
           <w:lang w:val="en-US"/>
         </w:rPr>
         <w:lastRenderedPageBreak/>
@@ -1332,21 +1301,10 @@
         <w:ind w:firstLine="709"/>
       </w:pPr>
       <w:r>
-        <w:rPr>
-          <w:lang w:val="en-US"/>
-        </w:rPr>
         <w:t>(</w:t>
       </w:r>
       <w:r>
         <w:t>Вставить блок-схемы)</w:t>
-      </w:r>
-    </w:p>
-    <w:p>
-      <w:pPr>
-        <w:jc w:val="left"/>
-      </w:pPr>
-      <w:r>
-        <w:br w:type="page"/>
       </w:r>
     </w:p>
     <w:p>
@@ -1358,11 +1316,31 @@
         </w:numPr>
       </w:pPr>
       <w:r>
+        <w:t>Общие требования к программе</w:t>
+      </w:r>
+    </w:p>
+    <w:p/>
+    <w:p>
+      <w:pPr>
+        <w:pStyle w:val="a3"/>
+        <w:spacing w:line="360" w:lineRule="auto"/>
+        <w:ind w:left="0" w:firstLine="709"/>
+      </w:pPr>
+      <w:r>
+        <w:t>Программа, разработанная в рамках этого проекта, должна быть реализована на языке C++. Это обусловлено несколькими причинами: во-первых, C++ предлагает мощные возможности для работы со структурами данных, включая стеки; во-вторых, большинство учебных программ в области информатики и программирования акцентируют внимание на этом языке.</w:t>
+      </w:r>
+    </w:p>
+    <w:p>
+      <w:pPr>
+        <w:pStyle w:val="a3"/>
+        <w:spacing w:line="360" w:lineRule="auto"/>
+        <w:ind w:left="0" w:firstLine="709"/>
+      </w:pPr>
+      <w:r>
         <w:lastRenderedPageBreak/>
-        <w:t>Требования к программе</w:t>
-      </w:r>
-    </w:p>
-    <w:p/>
+        <w:t>Программа должна быть написана в соответствии с принципами структурного программирования. Это подразумевает разбиение кода на малые, независимые части или функции. Каждая функция должна выполнять конкретную задачу и возвращать конкретный результат. Использование глобальных переменных следует свести к минимуму.</w:t>
+      </w:r>
+    </w:p>
     <w:p>
       <w:pPr>
         <w:pStyle w:val="a3"/>
@@ -1370,33 +1348,7 @@
         <w:ind w:left="0" w:firstLine="709"/>
       </w:pPr>
       <w:r>
-        <w:t>Программа, разработанная в рамках этого проекта, должна быть реализована на языке C++. Это обусловлено несколькими причинами: во-первых, C++ предлагает мощные возможности для работы со структурами данных, включая стеки; во-вторых, большинство учебных программ в области информатики и программирования акцентируют внимание на этом языке.</w:t>
-      </w:r>
-    </w:p>
-    <w:p>
-      <w:pPr>
-        <w:pStyle w:val="a3"/>
-        <w:spacing w:line="360" w:lineRule="auto"/>
-        <w:ind w:left="0" w:firstLine="709"/>
-      </w:pPr>
-      <w:r>
-        <w:t>Программа должна быть написана в соответствии с принципами структурного программирования. Это подразумевает разбиение кода на малые, независимые части или функции. Каждая функция должна выполнять конкретную задачу и возвращать конкретный результат. Использование глобальных переменных следует свести к минимуму.</w:t>
-      </w:r>
-    </w:p>
-    <w:p>
-      <w:pPr>
-        <w:pStyle w:val="a3"/>
-        <w:spacing w:line="360" w:lineRule="auto"/>
-        <w:ind w:left="0" w:firstLine="709"/>
-      </w:pPr>
-      <w:r>
-        <w:t xml:space="preserve">Программа должна быть </w:t>
-      </w:r>
-      <w:r>
-        <w:t>кроссплатформенной</w:t>
-      </w:r>
-      <w:r>
-        <w:t xml:space="preserve"> и работать без изменений на различных операционных системах, включая </w:t>
+        <w:t xml:space="preserve">Программа должна быть кроссплатформенной и работать без изменений на различных операционных системах, включая </w:t>
       </w:r>
       <w:proofErr w:type="spellStart"/>
       <w:r>
@@ -1486,11 +1438,7 @@
         <w:ind w:left="0" w:firstLine="1134"/>
       </w:pPr>
       <w:r>
-        <w:t xml:space="preserve">Программа должна быть эффективной с точки зрения использования ресурсов. Она не должна требовать большого объема </w:t>
-      </w:r>
-      <w:r>
-        <w:lastRenderedPageBreak/>
-        <w:t>оперативной памяти или процессорного времени для выполнения своих функций.</w:t>
+        <w:t>Программа должна быть эффективной с точки зрения использования ресурсов. Она не должна требовать большого объема оперативной памяти или процессорного времени для выполнения своих функций.</w:t>
       </w:r>
     </w:p>
     <w:p>
@@ -1518,7 +1466,11 @@
         <w:ind w:left="0" w:firstLine="1134"/>
       </w:pPr>
       <w:r>
-        <w:t>Модульность: Программа должна быть разделена на отдельные модули или классы, каждый из которых выполняет свою уникальную функцию. Это облегчит тестирование, отладку и будущую модификацию программы.</w:t>
+        <w:t xml:space="preserve">Модульность: Программа должна быть разделена на отдельные модули или классы, каждый из которых выполняет свою уникальную </w:t>
+      </w:r>
+      <w:r>
+        <w:lastRenderedPageBreak/>
+        <w:t>функцию. Это облегчит тестирование, отладку и будущую модификацию программы.</w:t>
       </w:r>
     </w:p>
     <w:p>
@@ -1560,15 +1512,7 @@
         <w:ind w:left="0" w:firstLine="1134"/>
       </w:pPr>
       <w:r>
-        <w:t>Использование стандартных библиотек</w:t>
-      </w:r>
-      <w:proofErr w:type="gramStart"/>
-      <w:r>
-        <w:t>: Для</w:t>
-      </w:r>
-      <w:proofErr w:type="gramEnd"/>
-      <w:r>
-        <w:t xml:space="preserve"> реализации базовых функций (например, ввода/вывода, работы с файлами, математических операций) следует использовать стандартные библиотеки языка C++. Это обеспечит совместимость кода с различными системами и упростит его понимание и поддержку.</w:t>
+        <w:t>Использование стандартных библиотек: Для реализации базовых функций (например, ввода/вывода, работы с файлами, математических операций) следует использовать стандартные библиотеки языка C++. Это обеспечит совместимость кода с различными системами и упростит его понимание и поддержку.</w:t>
       </w:r>
     </w:p>
     <w:p>
@@ -1589,9 +1533,6 @@
       <w:pPr>
         <w:jc w:val="left"/>
       </w:pPr>
-      <w:r>
-        <w:br w:type="page"/>
-      </w:r>
     </w:p>
     <w:p>
       <w:pPr>
@@ -1602,21 +1543,19 @@
         </w:numPr>
       </w:pPr>
       <w:r>
-        <w:lastRenderedPageBreak/>
-        <w:t>Структура программы</w:t>
-      </w:r>
-    </w:p>
-    <w:p>
-      <w:pPr>
-        <w:pStyle w:val="a3"/>
-        <w:ind w:left="1005"/>
-      </w:pPr>
-    </w:p>
-    <w:p>
-      <w:pPr>
-        <w:pStyle w:val="a3"/>
-        <w:spacing w:line="360" w:lineRule="auto"/>
-        <w:ind w:left="1004" w:firstLine="709"/>
+        <w:t>Описание структуры программы для решения задачи</w:t>
+      </w:r>
+    </w:p>
+    <w:p>
+      <w:pPr>
+        <w:ind w:left="-142"/>
+      </w:pPr>
+    </w:p>
+    <w:p>
+      <w:pPr>
+        <w:pStyle w:val="a3"/>
+        <w:spacing w:line="360" w:lineRule="auto"/>
+        <w:ind w:left="-142" w:firstLine="579"/>
       </w:pPr>
       <w:r>
         <w:t>Приложение, разработанное для решения этой задачи, основывается на концепциях функционального программирования и структур данных в языке C++. Оно разбито на несколько модулей для обеспечения чистоты и модульности кода. Структура программы выглядит следующим образом:</w:t>
@@ -1626,18 +1565,21 @@
       <w:pPr>
         <w:pStyle w:val="a3"/>
         <w:spacing w:line="360" w:lineRule="auto"/>
-        <w:ind w:left="1004" w:firstLine="709"/>
-      </w:pPr>
-      <w:r>
+        <w:ind w:left="-142" w:firstLine="709"/>
+      </w:pPr>
+    </w:p>
+    <w:p>
+      <w:pPr>
+        <w:pStyle w:val="a3"/>
+        <w:spacing w:line="360" w:lineRule="auto"/>
+        <w:ind w:left="-142" w:firstLine="709"/>
         <w:rPr>
           <w:b/>
           <w:bCs/>
           <w:i/>
           <w:iCs/>
         </w:rPr>
-        <w:t>1. Модуль стека (</w:t>
-      </w:r>
-      <w:proofErr w:type="spellStart"/>
+      </w:pPr>
       <w:r>
         <w:rPr>
           <w:b/>
@@ -1645,81 +1587,296 @@
           <w:i/>
           <w:iCs/>
         </w:rPr>
-        <w:t>stack.h</w:t>
-      </w:r>
-      <w:proofErr w:type="spellEnd"/>
-      <w:r>
+        <w:t>Структура программы для решения задачи с использованием стека включает следующие компоненты:</w:t>
+      </w:r>
+    </w:p>
+    <w:p>
+      <w:pPr>
+        <w:pStyle w:val="a3"/>
+        <w:spacing w:line="360" w:lineRule="auto"/>
+        <w:ind w:left="-142" w:firstLine="709"/>
         <w:rPr>
           <w:b/>
           <w:bCs/>
           <w:i/>
           <w:iCs/>
         </w:rPr>
-        <w:t xml:space="preserve"> и stack.cpp)</w:t>
-      </w:r>
-      <w:r>
-        <w:t>:</w:t>
-      </w:r>
+      </w:pPr>
     </w:p>
     <w:p>
       <w:pPr>
         <w:pStyle w:val="a3"/>
         <w:numPr>
           <w:ilvl w:val="0"/>
-          <w:numId w:val="14"/>
-        </w:numPr>
-        <w:spacing w:line="360" w:lineRule="auto"/>
-      </w:pPr>
-      <w:r>
-        <w:t xml:space="preserve">Этот модуль содержит определение и реализацию стека, который является основой нашего приложения. Вместо того, чтобы использовать встроенный стек STL, мы создали свой собственный тип стека для большего контроля над его поведением. Стек реализован как структура </w:t>
+          <w:numId w:val="16"/>
+        </w:numPr>
+        <w:spacing w:line="360" w:lineRule="auto"/>
+        <w:ind w:left="709" w:firstLine="284"/>
+      </w:pPr>
+      <w:r>
+        <w:t>Главная функция (</w:t>
       </w:r>
       <w:proofErr w:type="spellStart"/>
       <w:r>
+        <w:t>main</w:t>
+      </w:r>
+      <w:proofErr w:type="spellEnd"/>
+      <w:r>
+        <w:t>)</w:t>
+      </w:r>
+      <w:r>
+        <w:t>: это</w:t>
+      </w:r>
+      <w:r>
+        <w:t xml:space="preserve"> точка входа в программу. В главной функции происходит создание объекта </w:t>
+      </w:r>
+      <w:proofErr w:type="spellStart"/>
+      <w:r>
+        <w:t>CustomStack</w:t>
+      </w:r>
+      <w:proofErr w:type="spellEnd"/>
+      <w:r>
+        <w:t xml:space="preserve">, который </w:t>
+      </w:r>
+      <w:r>
+        <w:lastRenderedPageBreak/>
+        <w:t>представляет собой реализацию стека. Затем происходит вызов функций для тестирования стека и конвертации выражений.</w:t>
+      </w:r>
+    </w:p>
+    <w:p>
+      <w:pPr>
+        <w:pStyle w:val="a3"/>
+        <w:numPr>
+          <w:ilvl w:val="0"/>
+          <w:numId w:val="16"/>
+        </w:numPr>
+        <w:spacing w:line="360" w:lineRule="auto"/>
+        <w:ind w:left="709" w:firstLine="284"/>
+      </w:pPr>
+      <w:r>
+        <w:t xml:space="preserve">Модуль </w:t>
+      </w:r>
+      <w:proofErr w:type="spellStart"/>
+      <w:r>
         <w:t>Stack</w:t>
       </w:r>
       <w:proofErr w:type="spellEnd"/>
       <w:r>
-        <w:t xml:space="preserve"> с двумя полями: </w:t>
+        <w:t xml:space="preserve">: В этом модуле содержится реализация стека. Он состоит из структуры </w:t>
       </w:r>
       <w:proofErr w:type="spellStart"/>
       <w:r>
-        <w:t>head</w:t>
+        <w:t>Stack</w:t>
       </w:r>
       <w:proofErr w:type="spellEnd"/>
       <w:r>
-        <w:t xml:space="preserve"> и </w:t>
+        <w:t xml:space="preserve">, которая представляет собой структуру данных для хранения элементов стека, и набора функций для работы со стеком, таких как </w:t>
       </w:r>
       <w:proofErr w:type="spellStart"/>
       <w:r>
-        <w:t>size</w:t>
+        <w:t>push</w:t>
       </w:r>
       <w:proofErr w:type="spellEnd"/>
       <w:r>
-        <w:t xml:space="preserve">. </w:t>
+        <w:t xml:space="preserve"> (добавление элемента в стек), </w:t>
       </w:r>
       <w:proofErr w:type="spellStart"/>
       <w:r>
-        <w:t>head</w:t>
+        <w:t>pop</w:t>
       </w:r>
       <w:proofErr w:type="spellEnd"/>
       <w:r>
+        <w:t xml:space="preserve"> (извлечение элемента из стека), </w:t>
+      </w:r>
+      <w:proofErr w:type="spellStart"/>
+      <w:r>
+        <w:t>isEmpty</w:t>
+      </w:r>
+      <w:proofErr w:type="spellEnd"/>
+      <w:r>
+        <w:t xml:space="preserve"> (проверка, пуст ли стек) и </w:t>
+      </w:r>
+      <w:proofErr w:type="spellStart"/>
+      <w:r>
+        <w:t>peek</w:t>
+      </w:r>
+      <w:proofErr w:type="spellEnd"/>
+      <w:r>
+        <w:t xml:space="preserve"> (получение верхнего элемента стека без его удаления).</w:t>
+      </w:r>
+    </w:p>
+    <w:p>
+      <w:pPr>
+        <w:pStyle w:val="a3"/>
+        <w:numPr>
+          <w:ilvl w:val="0"/>
+          <w:numId w:val="16"/>
+        </w:numPr>
+        <w:spacing w:line="360" w:lineRule="auto"/>
+        <w:ind w:left="709" w:firstLine="284"/>
+      </w:pPr>
+      <w:r>
+        <w:t xml:space="preserve">Модуль </w:t>
+      </w:r>
+      <w:proofErr w:type="spellStart"/>
+      <w:r>
+        <w:t>Postfix</w:t>
+      </w:r>
+      <w:proofErr w:type="spellEnd"/>
+      <w:r>
+        <w:t>: В этом модуле содержится функция для конвертации инфиксного выражения в постфиксное. Она использует стек для хранения операторов и операндов при обработке выражения. Функция принимает инфиксное выражение в виде строки и возвращает его эквивалент в постфиксной нотации.</w:t>
+      </w:r>
+    </w:p>
+    <w:p>
+      <w:pPr>
+        <w:pStyle w:val="a3"/>
+        <w:numPr>
+          <w:ilvl w:val="0"/>
+          <w:numId w:val="16"/>
+        </w:numPr>
+        <w:spacing w:line="360" w:lineRule="auto"/>
+        <w:ind w:left="709" w:firstLine="284"/>
+      </w:pPr>
+      <w:r>
+        <w:t xml:space="preserve">Модуль </w:t>
+      </w:r>
+      <w:proofErr w:type="spellStart"/>
+      <w:r>
+        <w:t>TestStack</w:t>
+      </w:r>
+      <w:proofErr w:type="spellEnd"/>
+      <w:r>
+        <w:t>: В этом модуле содержится функция для тестирования стека. Она генерирует случайное количество элементов от 1 до 100 и добавляет их в стек. Затем последовательно извлекает элементы из стека и выводит их на экран. В конце проверяет, пуст ли стек, и выводит результат на экран.</w:t>
+      </w:r>
+    </w:p>
+    <w:p>
+      <w:pPr>
+        <w:pStyle w:val="a3"/>
+        <w:numPr>
+          <w:ilvl w:val="0"/>
+          <w:numId w:val="16"/>
+        </w:numPr>
+        <w:spacing w:line="360" w:lineRule="auto"/>
+        <w:ind w:left="709" w:firstLine="284"/>
+      </w:pPr>
+      <w:r>
+        <w:t xml:space="preserve">Модуль </w:t>
+      </w:r>
+      <w:proofErr w:type="spellStart"/>
+      <w:r>
+        <w:t>TestPostFix</w:t>
+      </w:r>
+      <w:proofErr w:type="spellEnd"/>
+      <w:r>
+        <w:t xml:space="preserve">: В этом модуле содержится функция для тестирования конвертации выражений. Она запрашивает у пользователя ввод инфиксного выражения, затем вызывает функцию из модуля </w:t>
+      </w:r>
+      <w:proofErr w:type="spellStart"/>
+      <w:r>
+        <w:t>Postfix</w:t>
+      </w:r>
+      <w:proofErr w:type="spellEnd"/>
+      <w:r>
+        <w:t xml:space="preserve"> для конвертации его в постфиксную </w:t>
+      </w:r>
+      <w:r>
+        <w:t>нотацию. Полученное постфиксное выражение выводится на экра</w:t>
+      </w:r>
+      <w:r>
+        <w:t>н.</w:t>
+      </w:r>
+    </w:p>
+    <w:p>
+      <w:pPr>
+        <w:spacing w:line="360" w:lineRule="auto"/>
+        <w:ind w:firstLine="709"/>
+      </w:pPr>
+      <w:r>
+        <w:t>Структура программы разделена на модули, каждый из которых отвечает за определенную функциональность. Это позволяет разделить задачу на более мелкие части и обеспечить более гибкое управление кодом. Каждый модуль имеет свою сферу ответственности и предоставляет набор функций для взаимодействия с другими модулями.</w:t>
+      </w:r>
+    </w:p>
+    <w:p>
+      <w:pPr>
+        <w:pStyle w:val="2"/>
+        <w:numPr>
+          <w:ilvl w:val="1"/>
+          <w:numId w:val="2"/>
+        </w:numPr>
+      </w:pPr>
+      <w:r>
+        <w:t>Инструкции по эксплуатации программ</w:t>
+      </w:r>
+      <w:r>
+        <w:t>ы</w:t>
+      </w:r>
+    </w:p>
+    <w:p>
+      <w:pPr>
+        <w:spacing w:line="360" w:lineRule="auto"/>
+        <w:ind w:firstLine="709"/>
+      </w:pPr>
+    </w:p>
+    <w:p>
+      <w:pPr>
+        <w:pStyle w:val="a3"/>
+        <w:spacing w:line="360" w:lineRule="auto"/>
+        <w:ind w:left="0"/>
+      </w:pPr>
+      <w:r>
+        <w:lastRenderedPageBreak/>
+        <w:t xml:space="preserve">Компонент программы для тестирования стека и конвертации выражений представляет собой диалоговое консольное приложение, разработанное в рамках проекта C++ с использованием </w:t>
+      </w:r>
+      <w:proofErr w:type="spellStart"/>
+      <w:r>
+        <w:t>CMake</w:t>
+      </w:r>
+      <w:proofErr w:type="spellEnd"/>
+      <w:r>
+        <w:t xml:space="preserve"> для сборки под платформу </w:t>
+      </w:r>
+      <w:proofErr w:type="spellStart"/>
+      <w:r>
+        <w:t>Windows</w:t>
+      </w:r>
+      <w:proofErr w:type="spellEnd"/>
+      <w:r>
+        <w:t>.</w:t>
+      </w:r>
+      <w:r>
         <w:t xml:space="preserve"> </w:t>
       </w:r>
-      <w:proofErr w:type="gramStart"/>
-      <w:r>
-        <w:t>- это</w:t>
-      </w:r>
-      <w:proofErr w:type="gramEnd"/>
-      <w:r>
-        <w:t xml:space="preserve"> указатель на вершину стека, а </w:t>
-      </w:r>
+    </w:p>
+    <w:p>
+      <w:pPr>
+        <w:pStyle w:val="a3"/>
+        <w:spacing w:line="360" w:lineRule="auto"/>
+        <w:ind w:left="0"/>
+      </w:pPr>
+    </w:p>
+    <w:p>
+      <w:pPr>
+        <w:spacing w:line="360" w:lineRule="auto"/>
+      </w:pPr>
+      <w:r>
+        <w:t>Пользователю предлагается выбрать один из двух режимов:</w:t>
+      </w:r>
+    </w:p>
+    <w:p>
+      <w:pPr>
+        <w:pStyle w:val="a3"/>
+        <w:numPr>
+          <w:ilvl w:val="0"/>
+          <w:numId w:val="17"/>
+        </w:numPr>
+        <w:spacing w:line="360" w:lineRule="auto"/>
+        <w:ind w:left="567" w:firstLine="142"/>
+      </w:pPr>
       <w:proofErr w:type="spellStart"/>
       <w:r>
-        <w:t>size</w:t>
+        <w:t>TestStack</w:t>
       </w:r>
       <w:proofErr w:type="spellEnd"/>
       <w:r>
-        <w:t xml:space="preserve"> - текущий размер стека.</w:t>
+        <w:t xml:space="preserve"> - тестирование стека</w:t>
       </w:r>
     </w:p>
     <w:p>
@@ -1727,62 +1884,325 @@
         <w:pStyle w:val="a3"/>
         <w:numPr>
           <w:ilvl w:val="0"/>
-          <w:numId w:val="14"/>
-        </w:numPr>
-        <w:spacing w:line="360" w:lineRule="auto"/>
-      </w:pPr>
-      <w:r>
-        <w:t xml:space="preserve">В модуле стека определены функции </w:t>
-      </w:r>
+          <w:numId w:val="17"/>
+        </w:numPr>
+        <w:spacing w:line="360" w:lineRule="auto"/>
+        <w:ind w:left="567" w:firstLine="142"/>
+      </w:pPr>
       <w:proofErr w:type="spellStart"/>
       <w:r>
-        <w:t>push</w:t>
+        <w:t>TestPostFix</w:t>
       </w:r>
       <w:proofErr w:type="spellEnd"/>
       <w:r>
-        <w:t xml:space="preserve">, </w:t>
+        <w:t xml:space="preserve"> - тестирование конвертации между инфиксной и постфиксной нотацией</w:t>
+      </w:r>
+    </w:p>
+    <w:p>
+      <w:pPr>
+        <w:pStyle w:val="a3"/>
+        <w:spacing w:line="360" w:lineRule="auto"/>
+        <w:ind w:left="0"/>
+      </w:pPr>
+    </w:p>
+    <w:p>
+      <w:pPr>
+        <w:pStyle w:val="a3"/>
+        <w:spacing w:line="360" w:lineRule="auto"/>
+        <w:ind w:left="0"/>
+      </w:pPr>
+      <w:r>
+        <w:t xml:space="preserve">При выборе режима </w:t>
       </w:r>
       <w:proofErr w:type="spellStart"/>
       <w:r>
-        <w:t>pop</w:t>
+        <w:t>TestStack</w:t>
       </w:r>
       <w:proofErr w:type="spellEnd"/>
       <w:r>
-        <w:t xml:space="preserve">, </w:t>
+        <w:t xml:space="preserve"> происходит следующий сценарий:</w:t>
+      </w:r>
+    </w:p>
+    <w:p>
+      <w:pPr>
+        <w:pStyle w:val="a3"/>
+        <w:numPr>
+          <w:ilvl w:val="0"/>
+          <w:numId w:val="19"/>
+        </w:numPr>
+        <w:spacing w:line="360" w:lineRule="auto"/>
+        <w:ind w:left="567" w:firstLine="142"/>
+      </w:pPr>
+      <w:r>
+        <w:t>Генерируется случайное количество элементов от 1 до 100.</w:t>
+      </w:r>
+    </w:p>
+    <w:p>
+      <w:pPr>
+        <w:pStyle w:val="a3"/>
+        <w:numPr>
+          <w:ilvl w:val="0"/>
+          <w:numId w:val="19"/>
+        </w:numPr>
+        <w:spacing w:line="360" w:lineRule="auto"/>
+        <w:ind w:left="567" w:firstLine="142"/>
+      </w:pPr>
+      <w:r>
+        <w:t>Сгенерированные числа из натурального ряда добавляются в стек.</w:t>
+      </w:r>
+    </w:p>
+    <w:p>
+      <w:pPr>
+        <w:pStyle w:val="a3"/>
+        <w:numPr>
+          <w:ilvl w:val="0"/>
+          <w:numId w:val="19"/>
+        </w:numPr>
+        <w:spacing w:line="360" w:lineRule="auto"/>
+        <w:ind w:left="567" w:firstLine="142"/>
+      </w:pPr>
+      <w:r>
+        <w:t>Каждый элемент последовательно извлекается из стека и выводится на экран.</w:t>
+      </w:r>
+    </w:p>
+    <w:p>
+      <w:pPr>
+        <w:pStyle w:val="a3"/>
+        <w:numPr>
+          <w:ilvl w:val="0"/>
+          <w:numId w:val="19"/>
+        </w:numPr>
+        <w:spacing w:line="360" w:lineRule="auto"/>
+        <w:ind w:left="567" w:firstLine="142"/>
+      </w:pPr>
+      <w:r>
+        <w:t xml:space="preserve">По завершении операций стек проверяется на пустоту, и результат </w:t>
+      </w:r>
+      <w:r>
+        <w:t xml:space="preserve">проверки стека на кол-во элементов </w:t>
+      </w:r>
+      <w:r>
+        <w:t>(пустой или не пустой) выводится на экран.</w:t>
+      </w:r>
+    </w:p>
+    <w:p>
+      <w:pPr>
+        <w:pStyle w:val="a3"/>
+        <w:spacing w:line="360" w:lineRule="auto"/>
+        <w:ind w:left="709"/>
+      </w:pPr>
+      <w:r>
+        <w:drawing>
+          <wp:inline distT="0" distB="0" distL="0" distR="0" wp14:anchorId="348ED22C" wp14:editId="0E449301">
+            <wp:extent cx="3797099" cy="2162175"/>
+            <wp:effectExtent l="0" t="0" r="0" b="0"/>
+            <wp:docPr id="2" name="Рисунок 2"/>
+            <wp:cNvGraphicFramePr>
+              <a:graphicFrameLocks xmlns:a="http://schemas.openxmlformats.org/drawingml/2006/main" noChangeAspect="1"/>
+            </wp:cNvGraphicFramePr>
+            <a:graphic xmlns:a="http://schemas.openxmlformats.org/drawingml/2006/main">
+              <a:graphicData uri="http://schemas.openxmlformats.org/drawingml/2006/picture">
+                <pic:pic xmlns:pic="http://schemas.openxmlformats.org/drawingml/2006/picture">
+                  <pic:nvPicPr>
+                    <pic:cNvPr id="1" name=""/>
+                    <pic:cNvPicPr/>
+                  </pic:nvPicPr>
+                  <pic:blipFill>
+                    <a:blip r:embed="rId7"/>
+                    <a:stretch>
+                      <a:fillRect/>
+                    </a:stretch>
+                  </pic:blipFill>
+                  <pic:spPr>
+                    <a:xfrm>
+                      <a:off x="0" y="0"/>
+                      <a:ext cx="3817597" cy="2173847"/>
+                    </a:xfrm>
+                    <a:prstGeom prst="rect">
+                      <a:avLst/>
+                    </a:prstGeom>
+                  </pic:spPr>
+                </pic:pic>
+              </a:graphicData>
+            </a:graphic>
+          </wp:inline>
+        </w:drawing>
+      </w:r>
+    </w:p>
+    <w:p>
+      <w:pPr>
+        <w:pStyle w:val="a3"/>
+        <w:spacing w:line="360" w:lineRule="auto"/>
+        <w:ind w:left="709"/>
+      </w:pPr>
+      <w:r>
+        <w:t xml:space="preserve">Рис. 3 Пример работы режима </w:t>
       </w:r>
       <w:proofErr w:type="spellStart"/>
       <w:r>
-        <w:t>top</w:t>
+        <w:rPr>
+          <w:lang w:val="en-US"/>
+        </w:rPr>
+        <w:t>TestStack</w:t>
       </w:r>
       <w:proofErr w:type="spellEnd"/>
-      <w:r>
-        <w:t xml:space="preserve"> и </w:t>
+    </w:p>
+    <w:p>
+      <w:pPr>
+        <w:spacing w:line="360" w:lineRule="auto"/>
+      </w:pPr>
+      <w:r>
+        <w:t xml:space="preserve">При выборе режима </w:t>
       </w:r>
       <w:proofErr w:type="spellStart"/>
       <w:r>
-        <w:t>is_empty</w:t>
+        <w:t>TestPostFix</w:t>
       </w:r>
       <w:proofErr w:type="spellEnd"/>
       <w:r>
-        <w:t>, которые соответствуют стандартным операциям стека.</w:t>
-      </w:r>
-    </w:p>
-    <w:p>
-      <w:pPr>
-        <w:pStyle w:val="a3"/>
-        <w:spacing w:line="360" w:lineRule="auto"/>
-        <w:ind w:left="1004" w:firstLine="709"/>
-      </w:pPr>
-      <w:r>
+        <w:t xml:space="preserve"> происходит следующий сценарий:</w:t>
+      </w:r>
+    </w:p>
+    <w:p>
+      <w:pPr>
+        <w:pStyle w:val="a3"/>
+        <w:numPr>
+          <w:ilvl w:val="0"/>
+          <w:numId w:val="20"/>
+        </w:numPr>
+        <w:spacing w:line="360" w:lineRule="auto"/>
+        <w:ind w:left="567" w:firstLine="142"/>
+      </w:pPr>
+      <w:r>
+        <w:lastRenderedPageBreak/>
+        <w:t>Пользователю предлагается ввести инфиксное арифметическое выражение.</w:t>
+      </w:r>
+    </w:p>
+    <w:p>
+      <w:pPr>
+        <w:pStyle w:val="a3"/>
+        <w:numPr>
+          <w:ilvl w:val="0"/>
+          <w:numId w:val="20"/>
+        </w:numPr>
+        <w:spacing w:line="360" w:lineRule="auto"/>
+        <w:ind w:left="567" w:firstLine="142"/>
+      </w:pPr>
+      <w:r>
+        <w:t>Введенное выражение конвертируется в постфиксную нотацию.</w:t>
+      </w:r>
+    </w:p>
+    <w:p>
+      <w:pPr>
+        <w:pStyle w:val="a3"/>
+        <w:numPr>
+          <w:ilvl w:val="0"/>
+          <w:numId w:val="20"/>
+        </w:numPr>
+        <w:spacing w:line="360" w:lineRule="auto"/>
+        <w:ind w:left="567" w:firstLine="142"/>
+      </w:pPr>
+      <w:r>
+        <w:t>Постфиксное выражение выводится на экран.</w:t>
+      </w:r>
+    </w:p>
+    <w:p>
+      <w:pPr>
+        <w:pStyle w:val="a3"/>
+        <w:spacing w:line="360" w:lineRule="auto"/>
+        <w:ind w:left="709"/>
+      </w:pPr>
+      <w:r>
+        <w:drawing>
+          <wp:inline distT="0" distB="0" distL="0" distR="0" wp14:anchorId="0150383A" wp14:editId="066C8DD8">
+            <wp:extent cx="3981450" cy="1543085"/>
+            <wp:effectExtent l="0" t="0" r="0" b="0"/>
+            <wp:docPr id="3" name="Рисунок 3"/>
+            <wp:cNvGraphicFramePr>
+              <a:graphicFrameLocks xmlns:a="http://schemas.openxmlformats.org/drawingml/2006/main" noChangeAspect="1"/>
+            </wp:cNvGraphicFramePr>
+            <a:graphic xmlns:a="http://schemas.openxmlformats.org/drawingml/2006/main">
+              <a:graphicData uri="http://schemas.openxmlformats.org/drawingml/2006/picture">
+                <pic:pic xmlns:pic="http://schemas.openxmlformats.org/drawingml/2006/picture">
+                  <pic:nvPicPr>
+                    <pic:cNvPr id="1" name=""/>
+                    <pic:cNvPicPr/>
+                  </pic:nvPicPr>
+                  <pic:blipFill>
+                    <a:blip r:embed="rId8"/>
+                    <a:stretch>
+                      <a:fillRect/>
+                    </a:stretch>
+                  </pic:blipFill>
+                  <pic:spPr>
+                    <a:xfrm>
+                      <a:off x="0" y="0"/>
+                      <a:ext cx="4003849" cy="1551766"/>
+                    </a:xfrm>
+                    <a:prstGeom prst="rect">
+                      <a:avLst/>
+                    </a:prstGeom>
+                  </pic:spPr>
+                </pic:pic>
+              </a:graphicData>
+            </a:graphic>
+          </wp:inline>
+        </w:drawing>
+      </w:r>
+    </w:p>
+    <w:p>
+      <w:pPr>
+        <w:pStyle w:val="a3"/>
+        <w:spacing w:line="360" w:lineRule="auto"/>
+        <w:ind w:left="709"/>
+        <w:rPr>
+          <w:lang w:val="en-US"/>
+        </w:rPr>
+      </w:pPr>
+      <w:r>
+        <w:t xml:space="preserve">Рис. </w:t>
+      </w:r>
+      <w:r>
+        <w:t>4</w:t>
+      </w:r>
+      <w:r>
+        <w:t xml:space="preserve"> Пример работы режима </w:t>
+      </w:r>
+      <w:proofErr w:type="spellStart"/>
+      <w:r>
+        <w:rPr>
+          <w:lang w:val="en-US"/>
+        </w:rPr>
+        <w:t>Test</w:t>
+      </w:r>
+      <w:r>
+        <w:rPr>
+          <w:lang w:val="en-US"/>
+        </w:rPr>
+        <w:t>PostFix</w:t>
+      </w:r>
+      <w:proofErr w:type="spellEnd"/>
+    </w:p>
+    <w:p>
+      <w:pPr>
+        <w:pStyle w:val="a3"/>
+        <w:spacing w:line="360" w:lineRule="auto"/>
+        <w:ind w:left="709"/>
+      </w:pPr>
+    </w:p>
+    <w:p>
+      <w:pPr>
+        <w:pStyle w:val="a3"/>
+        <w:spacing w:line="360" w:lineRule="auto"/>
+        <w:ind w:left="709" w:firstLine="709"/>
         <w:rPr>
           <w:b/>
           <w:bCs/>
           <w:i/>
           <w:iCs/>
-        </w:rPr>
-        <w:t>2. Модуль обработки входных данных (</w:t>
-      </w:r>
-      <w:proofErr w:type="spellStart"/>
+          <w:lang w:val="en-US"/>
+        </w:rPr>
+      </w:pPr>
       <w:r>
         <w:rPr>
           <w:b/>
@@ -1790,42 +2210,18 @@
           <w:i/>
           <w:iCs/>
         </w:rPr>
-        <w:t>input_handler.h</w:t>
-      </w:r>
-      <w:proofErr w:type="spellEnd"/>
+        <w:t xml:space="preserve">Сборка программы под </w:t>
+      </w:r>
       <w:r>
         <w:rPr>
           <w:b/>
           <w:bCs/>
           <w:i/>
           <w:iCs/>
-        </w:rPr>
-        <w:t xml:space="preserve"> и input_handler.cpp)</w:t>
-      </w:r>
-      <w:r>
-        <w:t>:</w:t>
-      </w:r>
-    </w:p>
-    <w:p>
-      <w:pPr>
-        <w:pStyle w:val="a3"/>
-        <w:numPr>
-          <w:ilvl w:val="0"/>
-          <w:numId w:val="15"/>
-        </w:numPr>
-        <w:spacing w:line="360" w:lineRule="auto"/>
-      </w:pPr>
-      <w:r>
-        <w:t>В этом модуле реализованы функции для чтения входных данных из файла и преобразования их в стек чисел. Этот модуль представляет собой служебный инструмент для подготовки данных для основного алгоритма.</w:t>
-      </w:r>
-    </w:p>
-    <w:p>
-      <w:pPr>
-        <w:pStyle w:val="a3"/>
-        <w:spacing w:line="360" w:lineRule="auto"/>
-        <w:ind w:left="1004" w:firstLine="709"/>
-      </w:pPr>
-      <w:bookmarkStart w:id="1" w:name="_GoBack"/>
+          <w:lang w:val="en-US"/>
+        </w:rPr>
+        <w:t>Linux</w:t>
+      </w:r>
       <w:r>
         <w:rPr>
           <w:b/>
@@ -1833,7 +2229,7 @@
           <w:i/>
           <w:iCs/>
         </w:rPr>
-        <w:t>3. Модуль обработки выходных данных (</w:t>
+        <w:t xml:space="preserve"> с использованием </w:t>
       </w:r>
       <w:proofErr w:type="spellStart"/>
       <w:r>
@@ -1842,42 +2238,986 @@
           <w:bCs/>
           <w:i/>
           <w:iCs/>
-        </w:rPr>
-        <w:t>output_handler.h</w:t>
+          <w:lang w:val="en-US"/>
+        </w:rPr>
+        <w:t>CMake</w:t>
       </w:r>
       <w:proofErr w:type="spellEnd"/>
-      <w:r>
+    </w:p>
+    <w:p>
+      <w:pPr>
+        <w:pStyle w:val="a3"/>
+        <w:spacing w:line="360" w:lineRule="auto"/>
+        <w:ind w:left="709" w:firstLine="709"/>
         <w:rPr>
           <w:b/>
           <w:bCs/>
           <w:i/>
           <w:iCs/>
         </w:rPr>
-        <w:t xml:space="preserve"> и output_handler.cpp)</w:t>
-      </w:r>
-      <w:bookmarkEnd w:id="1"/>
-      <w:r>
-        <w:t>:</w:t>
-      </w:r>
+      </w:pPr>
+    </w:p>
+    <w:p>
+      <w:pPr>
+        <w:pStyle w:val="a3"/>
+        <w:spacing w:line="360" w:lineRule="auto"/>
+        <w:ind w:left="709" w:firstLine="709"/>
+      </w:pPr>
+      <w:r>
+        <w:t>Откройте командную строку или терминал и перейдите в каталог, содержащий ваш файл CMakeLists.txt.</w:t>
+      </w:r>
+    </w:p>
+    <w:p>
+      <w:pPr>
+        <w:pStyle w:val="a3"/>
+        <w:spacing w:line="360" w:lineRule="auto"/>
+        <w:ind w:left="709" w:firstLine="709"/>
+      </w:pPr>
+    </w:p>
+    <w:p>
+      <w:pPr>
+        <w:pStyle w:val="a3"/>
+        <w:spacing w:line="360" w:lineRule="auto"/>
+        <w:ind w:left="709" w:firstLine="709"/>
+      </w:pPr>
+      <w:r>
+        <w:t>Выполните следующие команды для сборки программы:</w:t>
+      </w:r>
+    </w:p>
+    <w:p>
+      <w:pPr>
+        <w:pStyle w:val="a3"/>
+        <w:spacing w:line="360" w:lineRule="auto"/>
+        <w:ind w:left="709" w:firstLine="709"/>
+      </w:pPr>
+    </w:p>
+    <w:p>
+      <w:pPr>
+        <w:pStyle w:val="a3"/>
+        <w:pBdr>
+          <w:top w:val="single" w:sz="4" w:space="1" w:color="auto"/>
+          <w:left w:val="single" w:sz="4" w:space="4" w:color="auto"/>
+          <w:bottom w:val="single" w:sz="4" w:space="1" w:color="auto"/>
+          <w:right w:val="single" w:sz="4" w:space="4" w:color="auto"/>
+        </w:pBdr>
+        <w:spacing w:line="360" w:lineRule="auto"/>
+        <w:ind w:left="709" w:firstLine="709"/>
+        <w:rPr>
+          <w:b/>
+          <w:bCs/>
+          <w:lang w:val="en-US"/>
+        </w:rPr>
+      </w:pPr>
+      <w:proofErr w:type="spellStart"/>
+      <w:r>
+        <w:rPr>
+          <w:b/>
+          <w:bCs/>
+          <w:lang w:val="en-US"/>
+        </w:rPr>
+        <w:t>mkdir</w:t>
+      </w:r>
+      <w:proofErr w:type="spellEnd"/>
+      <w:r>
+        <w:rPr>
+          <w:b/>
+          <w:bCs/>
+          <w:lang w:val="en-US"/>
+        </w:rPr>
+        <w:t xml:space="preserve"> build</w:t>
+      </w:r>
+    </w:p>
+    <w:p>
+      <w:pPr>
+        <w:pStyle w:val="a3"/>
+        <w:pBdr>
+          <w:top w:val="single" w:sz="4" w:space="1" w:color="auto"/>
+          <w:left w:val="single" w:sz="4" w:space="4" w:color="auto"/>
+          <w:bottom w:val="single" w:sz="4" w:space="1" w:color="auto"/>
+          <w:right w:val="single" w:sz="4" w:space="4" w:color="auto"/>
+        </w:pBdr>
+        <w:spacing w:line="360" w:lineRule="auto"/>
+        <w:ind w:left="709" w:firstLine="709"/>
+        <w:rPr>
+          <w:b/>
+          <w:bCs/>
+          <w:lang w:val="en-US"/>
+        </w:rPr>
+      </w:pPr>
+      <w:r>
+        <w:rPr>
+          <w:b/>
+          <w:bCs/>
+          <w:lang w:val="en-US"/>
+        </w:rPr>
+        <w:t>cd build</w:t>
+      </w:r>
+    </w:p>
+    <w:p>
+      <w:pPr>
+        <w:pStyle w:val="a3"/>
+        <w:pBdr>
+          <w:top w:val="single" w:sz="4" w:space="1" w:color="auto"/>
+          <w:left w:val="single" w:sz="4" w:space="4" w:color="auto"/>
+          <w:bottom w:val="single" w:sz="4" w:space="1" w:color="auto"/>
+          <w:right w:val="single" w:sz="4" w:space="4" w:color="auto"/>
+        </w:pBdr>
+        <w:spacing w:line="360" w:lineRule="auto"/>
+        <w:ind w:left="709" w:firstLine="709"/>
+        <w:rPr>
+          <w:b/>
+          <w:bCs/>
+        </w:rPr>
+      </w:pPr>
+      <w:proofErr w:type="spellStart"/>
+      <w:r>
+        <w:rPr>
+          <w:b/>
+          <w:bCs/>
+        </w:rPr>
+        <w:t>cmake</w:t>
+      </w:r>
+      <w:proofErr w:type="spellEnd"/>
+      <w:r>
+        <w:rPr>
+          <w:b/>
+          <w:bCs/>
+        </w:rPr>
+        <w:t xml:space="preserve"> ..</w:t>
+      </w:r>
+    </w:p>
+    <w:p>
+      <w:pPr>
+        <w:pStyle w:val="a3"/>
+        <w:pBdr>
+          <w:top w:val="single" w:sz="4" w:space="1" w:color="auto"/>
+          <w:left w:val="single" w:sz="4" w:space="4" w:color="auto"/>
+          <w:bottom w:val="single" w:sz="4" w:space="1" w:color="auto"/>
+          <w:right w:val="single" w:sz="4" w:space="4" w:color="auto"/>
+        </w:pBdr>
+        <w:spacing w:line="360" w:lineRule="auto"/>
+        <w:ind w:left="709" w:firstLine="709"/>
+        <w:rPr>
+          <w:b/>
+          <w:bCs/>
+        </w:rPr>
+      </w:pPr>
+      <w:proofErr w:type="spellStart"/>
+      <w:r>
+        <w:rPr>
+          <w:b/>
+          <w:bCs/>
+        </w:rPr>
+        <w:t>make</w:t>
+      </w:r>
+      <w:proofErr w:type="spellEnd"/>
+    </w:p>
+    <w:p>
+      <w:pPr>
+        <w:pStyle w:val="a3"/>
+        <w:spacing w:line="360" w:lineRule="auto"/>
+        <w:ind w:left="709" w:firstLine="709"/>
+      </w:pPr>
+    </w:p>
+    <w:p>
+      <w:pPr>
+        <w:pStyle w:val="a3"/>
+        <w:spacing w:line="360" w:lineRule="auto"/>
+        <w:ind w:left="709" w:firstLine="709"/>
+      </w:pPr>
+      <w:r>
+        <w:t xml:space="preserve">Команда </w:t>
+      </w:r>
+      <w:proofErr w:type="spellStart"/>
+      <w:r>
+        <w:t>cmake</w:t>
+      </w:r>
+      <w:proofErr w:type="spellEnd"/>
+      <w:r>
+        <w:t xml:space="preserve"> .. сканирует ваш файл CMakeLists.txt и создает файлы для сборки проекта, а команда </w:t>
+      </w:r>
+      <w:proofErr w:type="spellStart"/>
+      <w:r>
+        <w:t>make</w:t>
+      </w:r>
+      <w:proofErr w:type="spellEnd"/>
+      <w:r>
+        <w:t xml:space="preserve"> компилирует и собирает исходные файлы в исполняемый файл.</w:t>
+      </w:r>
+    </w:p>
+    <w:p>
+      <w:pPr>
+        <w:pStyle w:val="a3"/>
+        <w:spacing w:line="360" w:lineRule="auto"/>
+        <w:ind w:left="709" w:firstLine="709"/>
+      </w:pPr>
+    </w:p>
+    <w:p>
+      <w:pPr>
+        <w:pStyle w:val="a3"/>
+        <w:spacing w:line="360" w:lineRule="auto"/>
+        <w:ind w:left="709" w:firstLine="709"/>
+      </w:pPr>
+      <w:r>
+        <w:t xml:space="preserve">После успешной сборки программы вы можете найти исполняемый файл в каталоге </w:t>
+      </w:r>
+      <w:proofErr w:type="spellStart"/>
+      <w:r>
+        <w:t>build</w:t>
+      </w:r>
+      <w:proofErr w:type="spellEnd"/>
+      <w:r>
+        <w:t>. Запустите его для выполнения вашей программы.</w:t>
+      </w:r>
+    </w:p>
+    <w:p>
+      <w:pPr>
+        <w:pStyle w:val="a3"/>
+        <w:spacing w:line="360" w:lineRule="auto"/>
+        <w:ind w:left="709" w:firstLine="709"/>
+      </w:pPr>
+      <w:r>
+        <w:lastRenderedPageBreak/>
+        <w:t>Используя файл CMakeLists.txt, вы можете управлять процессом сборки, добавлять новые файлы и модули, устанавливать опции компиляции и настраивать другие параметры сборки вашего проекта.</w:t>
+      </w:r>
+    </w:p>
+    <w:p>
+      <w:pPr>
+        <w:pStyle w:val="2"/>
+        <w:numPr>
+          <w:ilvl w:val="1"/>
+          <w:numId w:val="2"/>
+        </w:numPr>
+        <w:rPr>
+          <w:lang w:val="en-US"/>
+        </w:rPr>
+      </w:pPr>
+      <w:proofErr w:type="spellStart"/>
+      <w:r>
+        <w:rPr>
+          <w:lang w:val="en-US"/>
+        </w:rPr>
+        <w:t>Описание</w:t>
+      </w:r>
+      <w:proofErr w:type="spellEnd"/>
+      <w:r>
+        <w:rPr>
+          <w:lang w:val="en-US"/>
+        </w:rPr>
+        <w:t xml:space="preserve"> </w:t>
+      </w:r>
+      <w:proofErr w:type="spellStart"/>
+      <w:r>
+        <w:rPr>
+          <w:lang w:val="en-US"/>
+        </w:rPr>
+        <w:t>контрольного</w:t>
+      </w:r>
+      <w:proofErr w:type="spellEnd"/>
+      <w:r>
+        <w:rPr>
+          <w:lang w:val="en-US"/>
+        </w:rPr>
+        <w:t xml:space="preserve"> </w:t>
+      </w:r>
+      <w:proofErr w:type="spellStart"/>
+      <w:r>
+        <w:rPr>
+          <w:lang w:val="en-US"/>
+        </w:rPr>
+        <w:t>примера</w:t>
+      </w:r>
+      <w:proofErr w:type="spellEnd"/>
+    </w:p>
+    <w:p>
+      <w:pPr>
+        <w:ind w:left="360"/>
+        <w:rPr>
+          <w:lang w:val="en-US"/>
+        </w:rPr>
+      </w:pPr>
+    </w:p>
+    <w:p>
+      <w:pPr>
+        <w:spacing w:line="360" w:lineRule="auto"/>
+        <w:ind w:left="357" w:firstLine="709"/>
+      </w:pPr>
+      <w:r>
+        <w:t xml:space="preserve">Для режима </w:t>
+      </w:r>
+      <w:proofErr w:type="spellStart"/>
+      <w:r>
+        <w:rPr>
+          <w:lang w:val="en-US"/>
+        </w:rPr>
+        <w:t>TestPostFix</w:t>
+      </w:r>
+      <w:proofErr w:type="spellEnd"/>
+      <w:r>
+        <w:t xml:space="preserve"> </w:t>
+      </w:r>
+      <w:r>
+        <w:t>н</w:t>
+      </w:r>
+      <w:r>
+        <w:t>ам требуется предоставить несколько наборов входных данных и ожидаемых результатов. Вот несколько примеров:</w:t>
+      </w:r>
+    </w:p>
+    <w:p>
+      <w:pPr>
+        <w:ind w:left="360"/>
+      </w:pPr>
     </w:p>
     <w:p>
       <w:pPr>
         <w:pStyle w:val="a3"/>
         <w:numPr>
           <w:ilvl w:val="0"/>
-          <w:numId w:val="15"/>
-        </w:numPr>
-        <w:spacing w:line="360" w:lineRule="auto"/>
-      </w:pPr>
-      <w:r>
-        <w:t>После выполнения основного алгоритма результаты должны быть представлены пользователю или сохранены в файл. Этот модуль отвечает за представление результатов работы программы.</w:t>
-      </w:r>
-    </w:p>
-    <w:p>
-      <w:pPr>
-        <w:pStyle w:val="a3"/>
-        <w:spacing w:line="360" w:lineRule="auto"/>
-        <w:ind w:left="1004" w:firstLine="709"/>
+          <w:numId w:val="21"/>
+        </w:numPr>
+        <w:spacing w:line="360" w:lineRule="auto"/>
+        <w:ind w:left="567" w:firstLine="709"/>
+      </w:pPr>
+      <w:r>
+        <w:t>Входные данные: "2+34"</w:t>
+      </w:r>
+    </w:p>
+    <w:p>
+      <w:pPr>
+        <w:spacing w:line="360" w:lineRule="auto"/>
+        <w:ind w:left="567" w:firstLine="709"/>
+      </w:pPr>
+      <w:r>
+        <w:t>Ожидаемый результат: "234+"</w:t>
+      </w:r>
+    </w:p>
+    <w:p>
+      <w:pPr>
+        <w:spacing w:line="360" w:lineRule="auto"/>
+        <w:ind w:left="567" w:firstLine="709"/>
+      </w:pPr>
+      <w:r>
+        <w:drawing>
+          <wp:inline distT="0" distB="0" distL="0" distR="0" wp14:anchorId="27557AAF" wp14:editId="42E7CAAB">
+            <wp:extent cx="2344614" cy="1685925"/>
+            <wp:effectExtent l="0" t="0" r="0" b="0"/>
+            <wp:docPr id="5" name="Рисунок 5"/>
+            <wp:cNvGraphicFramePr>
+              <a:graphicFrameLocks xmlns:a="http://schemas.openxmlformats.org/drawingml/2006/main" noChangeAspect="1"/>
+            </wp:cNvGraphicFramePr>
+            <a:graphic xmlns:a="http://schemas.openxmlformats.org/drawingml/2006/main">
+              <a:graphicData uri="http://schemas.openxmlformats.org/drawingml/2006/picture">
+                <pic:pic xmlns:pic="http://schemas.openxmlformats.org/drawingml/2006/picture">
+                  <pic:nvPicPr>
+                    <pic:cNvPr id="1" name=""/>
+                    <pic:cNvPicPr/>
+                  </pic:nvPicPr>
+                  <pic:blipFill>
+                    <a:blip r:embed="rId9"/>
+                    <a:stretch>
+                      <a:fillRect/>
+                    </a:stretch>
+                  </pic:blipFill>
+                  <pic:spPr>
+                    <a:xfrm>
+                      <a:off x="0" y="0"/>
+                      <a:ext cx="2367497" cy="1702379"/>
+                    </a:xfrm>
+                    <a:prstGeom prst="rect">
+                      <a:avLst/>
+                    </a:prstGeom>
+                  </pic:spPr>
+                </pic:pic>
+              </a:graphicData>
+            </a:graphic>
+          </wp:inline>
+        </w:drawing>
+      </w:r>
+    </w:p>
+    <w:p>
+      <w:pPr>
+        <w:pStyle w:val="a3"/>
+        <w:numPr>
+          <w:ilvl w:val="0"/>
+          <w:numId w:val="21"/>
+        </w:numPr>
+        <w:spacing w:line="360" w:lineRule="auto"/>
+        <w:ind w:left="567" w:firstLine="709"/>
+      </w:pPr>
+      <w:r>
+        <w:t>Входные данные: "7-5+2"</w:t>
+      </w:r>
+    </w:p>
+    <w:p>
+      <w:pPr>
+        <w:spacing w:line="360" w:lineRule="auto"/>
+        <w:ind w:left="567" w:firstLine="709"/>
+      </w:pPr>
+      <w:r>
+        <w:t>Ожидаемый результат: "75-2+"</w:t>
+      </w:r>
+    </w:p>
+    <w:p>
+      <w:pPr>
+        <w:spacing w:line="360" w:lineRule="auto"/>
+        <w:ind w:left="567" w:firstLine="709"/>
+      </w:pPr>
+      <w:r>
+        <w:drawing>
+          <wp:inline distT="0" distB="0" distL="0" distR="0" wp14:anchorId="3470E9A6" wp14:editId="090E40B0">
+            <wp:extent cx="2376996" cy="1600200"/>
+            <wp:effectExtent l="0" t="0" r="4445" b="0"/>
+            <wp:docPr id="6" name="Рисунок 6"/>
+            <wp:cNvGraphicFramePr>
+              <a:graphicFrameLocks xmlns:a="http://schemas.openxmlformats.org/drawingml/2006/main" noChangeAspect="1"/>
+            </wp:cNvGraphicFramePr>
+            <a:graphic xmlns:a="http://schemas.openxmlformats.org/drawingml/2006/main">
+              <a:graphicData uri="http://schemas.openxmlformats.org/drawingml/2006/picture">
+                <pic:pic xmlns:pic="http://schemas.openxmlformats.org/drawingml/2006/picture">
+                  <pic:nvPicPr>
+                    <pic:cNvPr id="1" name=""/>
+                    <pic:cNvPicPr/>
+                  </pic:nvPicPr>
+                  <pic:blipFill>
+                    <a:blip r:embed="rId10"/>
+                    <a:stretch>
+                      <a:fillRect/>
+                    </a:stretch>
+                  </pic:blipFill>
+                  <pic:spPr>
+                    <a:xfrm>
+                      <a:off x="0" y="0"/>
+                      <a:ext cx="2396287" cy="1613186"/>
+                    </a:xfrm>
+                    <a:prstGeom prst="rect">
+                      <a:avLst/>
+                    </a:prstGeom>
+                  </pic:spPr>
+                </pic:pic>
+              </a:graphicData>
+            </a:graphic>
+          </wp:inline>
+        </w:drawing>
+      </w:r>
+    </w:p>
+    <w:p>
+      <w:pPr>
+        <w:pStyle w:val="a3"/>
+        <w:numPr>
+          <w:ilvl w:val="0"/>
+          <w:numId w:val="21"/>
+        </w:numPr>
+        <w:spacing w:line="360" w:lineRule="auto"/>
+        <w:ind w:left="567" w:firstLine="709"/>
+        <w:rPr>
+          <w:lang w:val="en-US"/>
+        </w:rPr>
+      </w:pPr>
+      <w:proofErr w:type="spellStart"/>
+      <w:r>
+        <w:rPr>
+          <w:lang w:val="en-US"/>
+        </w:rPr>
+        <w:t>Входные</w:t>
+      </w:r>
+      <w:proofErr w:type="spellEnd"/>
+      <w:r>
+        <w:rPr>
+          <w:lang w:val="en-US"/>
+        </w:rPr>
+        <w:t xml:space="preserve"> </w:t>
+      </w:r>
+      <w:proofErr w:type="spellStart"/>
+      <w:r>
+        <w:rPr>
+          <w:lang w:val="en-US"/>
+        </w:rPr>
+        <w:t>данные</w:t>
+      </w:r>
+      <w:proofErr w:type="spellEnd"/>
+      <w:r>
+        <w:rPr>
+          <w:lang w:val="en-US"/>
+        </w:rPr>
+        <w:t>: "(8+6)3-9"</w:t>
+      </w:r>
+    </w:p>
+    <w:p>
+      <w:pPr>
+        <w:spacing w:line="360" w:lineRule="auto"/>
+        <w:ind w:left="567" w:firstLine="709"/>
+        <w:rPr>
+          <w:lang w:val="en-US"/>
+        </w:rPr>
+      </w:pPr>
+      <w:proofErr w:type="spellStart"/>
+      <w:r>
+        <w:rPr>
+          <w:lang w:val="en-US"/>
+        </w:rPr>
+        <w:t>Ожидаемый</w:t>
+      </w:r>
+      <w:proofErr w:type="spellEnd"/>
+      <w:r>
+        <w:rPr>
+          <w:lang w:val="en-US"/>
+        </w:rPr>
+        <w:t xml:space="preserve"> </w:t>
+      </w:r>
+      <w:proofErr w:type="spellStart"/>
+      <w:r>
+        <w:rPr>
+          <w:lang w:val="en-US"/>
+        </w:rPr>
+        <w:t>результат</w:t>
+      </w:r>
+      <w:proofErr w:type="spellEnd"/>
+      <w:r>
+        <w:rPr>
+          <w:lang w:val="en-US"/>
+        </w:rPr>
+        <w:t>: "86+39-"</w:t>
+      </w:r>
+    </w:p>
+    <w:p>
+      <w:pPr>
+        <w:spacing w:line="360" w:lineRule="auto"/>
+        <w:ind w:left="567" w:firstLine="709"/>
+        <w:rPr>
+          <w:lang w:val="en-US"/>
+        </w:rPr>
+      </w:pPr>
+      <w:r>
+        <w:rPr>
+          <w:lang w:val="en-US"/>
+        </w:rPr>
+        <w:lastRenderedPageBreak/>
+        <w:drawing>
+          <wp:inline distT="0" distB="0" distL="0" distR="0" wp14:anchorId="3C8505C4" wp14:editId="11B1D8B4">
+            <wp:extent cx="2457028" cy="1381125"/>
+            <wp:effectExtent l="0" t="0" r="635" b="0"/>
+            <wp:docPr id="7" name="Рисунок 7"/>
+            <wp:cNvGraphicFramePr>
+              <a:graphicFrameLocks xmlns:a="http://schemas.openxmlformats.org/drawingml/2006/main" noChangeAspect="1"/>
+            </wp:cNvGraphicFramePr>
+            <a:graphic xmlns:a="http://schemas.openxmlformats.org/drawingml/2006/main">
+              <a:graphicData uri="http://schemas.openxmlformats.org/drawingml/2006/picture">
+                <pic:pic xmlns:pic="http://schemas.openxmlformats.org/drawingml/2006/picture">
+                  <pic:nvPicPr>
+                    <pic:cNvPr id="1" name=""/>
+                    <pic:cNvPicPr/>
+                  </pic:nvPicPr>
+                  <pic:blipFill>
+                    <a:blip r:embed="rId11"/>
+                    <a:stretch>
+                      <a:fillRect/>
+                    </a:stretch>
+                  </pic:blipFill>
+                  <pic:spPr>
+                    <a:xfrm>
+                      <a:off x="0" y="0"/>
+                      <a:ext cx="2468178" cy="1387393"/>
+                    </a:xfrm>
+                    <a:prstGeom prst="rect">
+                      <a:avLst/>
+                    </a:prstGeom>
+                  </pic:spPr>
+                </pic:pic>
+              </a:graphicData>
+            </a:graphic>
+          </wp:inline>
+        </w:drawing>
+      </w:r>
+    </w:p>
+    <w:p>
+      <w:pPr>
+        <w:pStyle w:val="a3"/>
+        <w:numPr>
+          <w:ilvl w:val="0"/>
+          <w:numId w:val="21"/>
+        </w:numPr>
+        <w:spacing w:line="360" w:lineRule="auto"/>
+        <w:ind w:left="567" w:firstLine="709"/>
+      </w:pPr>
+      <w:r>
+        <w:t>Входные данные: "5+((6-2)8)/4"</w:t>
+      </w:r>
+    </w:p>
+    <w:p>
+      <w:pPr>
+        <w:spacing w:line="360" w:lineRule="auto"/>
+        <w:ind w:left="567" w:firstLine="709"/>
+      </w:pPr>
+      <w:r>
+        <w:t>Ожидаемый результат: "562-84/+"</w:t>
+      </w:r>
+    </w:p>
+    <w:p>
+      <w:pPr>
+        <w:spacing w:line="360" w:lineRule="auto"/>
+        <w:ind w:left="567" w:firstLine="709"/>
+      </w:pPr>
+      <w:r>
+        <w:drawing>
+          <wp:inline distT="0" distB="0" distL="0" distR="0" wp14:anchorId="68A932B6" wp14:editId="0182D370">
+            <wp:extent cx="2705100" cy="1529304"/>
+            <wp:effectExtent l="0" t="0" r="0" b="0"/>
+            <wp:docPr id="8" name="Рисунок 8"/>
+            <wp:cNvGraphicFramePr>
+              <a:graphicFrameLocks xmlns:a="http://schemas.openxmlformats.org/drawingml/2006/main" noChangeAspect="1"/>
+            </wp:cNvGraphicFramePr>
+            <a:graphic xmlns:a="http://schemas.openxmlformats.org/drawingml/2006/main">
+              <a:graphicData uri="http://schemas.openxmlformats.org/drawingml/2006/picture">
+                <pic:pic xmlns:pic="http://schemas.openxmlformats.org/drawingml/2006/picture">
+                  <pic:nvPicPr>
+                    <pic:cNvPr id="1" name=""/>
+                    <pic:cNvPicPr/>
+                  </pic:nvPicPr>
+                  <pic:blipFill>
+                    <a:blip r:embed="rId12"/>
+                    <a:stretch>
+                      <a:fillRect/>
+                    </a:stretch>
+                  </pic:blipFill>
+                  <pic:spPr>
+                    <a:xfrm>
+                      <a:off x="0" y="0"/>
+                      <a:ext cx="2737501" cy="1547622"/>
+                    </a:xfrm>
+                    <a:prstGeom prst="rect">
+                      <a:avLst/>
+                    </a:prstGeom>
+                  </pic:spPr>
+                </pic:pic>
+              </a:graphicData>
+            </a:graphic>
+          </wp:inline>
+        </w:drawing>
+      </w:r>
+    </w:p>
+    <w:p>
+      <w:pPr>
+        <w:pStyle w:val="a3"/>
+        <w:numPr>
+          <w:ilvl w:val="0"/>
+          <w:numId w:val="21"/>
+        </w:numPr>
+        <w:spacing w:line="360" w:lineRule="auto"/>
+        <w:ind w:left="567" w:firstLine="709"/>
+      </w:pPr>
+      <w:r>
+        <w:t xml:space="preserve"> </w:t>
+      </w:r>
+      <w:r>
+        <w:t>Входные данные: "((4-2)7+3)/5"</w:t>
+      </w:r>
+    </w:p>
+    <w:p>
+      <w:pPr>
+        <w:spacing w:line="360" w:lineRule="auto"/>
+        <w:ind w:left="567" w:firstLine="709"/>
+      </w:pPr>
+      <w:r>
+        <w:t>Ожидаемый результат: "42-73+5/"</w:t>
+      </w:r>
+    </w:p>
+    <w:p>
+      <w:pPr>
+        <w:spacing w:line="360" w:lineRule="auto"/>
+        <w:ind w:left="567" w:firstLine="709"/>
+      </w:pPr>
+      <w:r>
+        <w:drawing>
+          <wp:inline distT="0" distB="0" distL="0" distR="0" wp14:anchorId="5ACE77DF" wp14:editId="16F65D58">
+            <wp:extent cx="2762250" cy="1599608"/>
+            <wp:effectExtent l="0" t="0" r="0" b="635"/>
+            <wp:docPr id="9" name="Рисунок 9"/>
+            <wp:cNvGraphicFramePr>
+              <a:graphicFrameLocks xmlns:a="http://schemas.openxmlformats.org/drawingml/2006/main" noChangeAspect="1"/>
+            </wp:cNvGraphicFramePr>
+            <a:graphic xmlns:a="http://schemas.openxmlformats.org/drawingml/2006/main">
+              <a:graphicData uri="http://schemas.openxmlformats.org/drawingml/2006/picture">
+                <pic:pic xmlns:pic="http://schemas.openxmlformats.org/drawingml/2006/picture">
+                  <pic:nvPicPr>
+                    <pic:cNvPr id="1" name=""/>
+                    <pic:cNvPicPr/>
+                  </pic:nvPicPr>
+                  <pic:blipFill>
+                    <a:blip r:embed="rId13"/>
+                    <a:stretch>
+                      <a:fillRect/>
+                    </a:stretch>
+                  </pic:blipFill>
+                  <pic:spPr>
+                    <a:xfrm>
+                      <a:off x="0" y="0"/>
+                      <a:ext cx="2812262" cy="1628570"/>
+                    </a:xfrm>
+                    <a:prstGeom prst="rect">
+                      <a:avLst/>
+                    </a:prstGeom>
+                  </pic:spPr>
+                </pic:pic>
+              </a:graphicData>
+            </a:graphic>
+          </wp:inline>
+        </w:drawing>
+      </w:r>
+    </w:p>
+    <w:p>
+      <w:pPr>
+        <w:pStyle w:val="a3"/>
+        <w:numPr>
+          <w:ilvl w:val="0"/>
+          <w:numId w:val="21"/>
+        </w:numPr>
+        <w:spacing w:line="360" w:lineRule="auto"/>
+        <w:ind w:left="567" w:firstLine="709"/>
+      </w:pPr>
+      <w:r>
+        <w:t>Входные данные: "93+(7-2)/4-1"</w:t>
+      </w:r>
+    </w:p>
+    <w:p>
+      <w:pPr>
+        <w:spacing w:line="360" w:lineRule="auto"/>
+        <w:ind w:left="567" w:firstLine="709"/>
+      </w:pPr>
+      <w:r>
+        <w:t>Ожидаемый результат: "9372-4/</w:t>
+      </w:r>
+      <w:r>
+        <w:rPr>
+          <w:lang w:val="en-US"/>
+        </w:rPr>
+        <w:t>+</w:t>
+      </w:r>
+      <w:r>
+        <w:t>1-"</w:t>
+      </w:r>
+    </w:p>
+    <w:p>
+      <w:pPr>
+        <w:spacing w:line="360" w:lineRule="auto"/>
+        <w:ind w:left="567" w:firstLine="709"/>
+      </w:pPr>
+      <w:r>
+        <w:drawing>
+          <wp:inline distT="0" distB="0" distL="0" distR="0" wp14:anchorId="6BAFA41D" wp14:editId="160B936A">
+            <wp:extent cx="2823716" cy="1619250"/>
+            <wp:effectExtent l="0" t="0" r="0" b="0"/>
+            <wp:docPr id="10" name="Рисунок 10"/>
+            <wp:cNvGraphicFramePr>
+              <a:graphicFrameLocks xmlns:a="http://schemas.openxmlformats.org/drawingml/2006/main" noChangeAspect="1"/>
+            </wp:cNvGraphicFramePr>
+            <a:graphic xmlns:a="http://schemas.openxmlformats.org/drawingml/2006/main">
+              <a:graphicData uri="http://schemas.openxmlformats.org/drawingml/2006/picture">
+                <pic:pic xmlns:pic="http://schemas.openxmlformats.org/drawingml/2006/picture">
+                  <pic:nvPicPr>
+                    <pic:cNvPr id="1" name=""/>
+                    <pic:cNvPicPr/>
+                  </pic:nvPicPr>
+                  <pic:blipFill>
+                    <a:blip r:embed="rId14"/>
+                    <a:stretch>
+                      <a:fillRect/>
+                    </a:stretch>
+                  </pic:blipFill>
+                  <pic:spPr>
+                    <a:xfrm>
+                      <a:off x="0" y="0"/>
+                      <a:ext cx="2855142" cy="1637271"/>
+                    </a:xfrm>
+                    <a:prstGeom prst="rect">
+                      <a:avLst/>
+                    </a:prstGeom>
+                  </pic:spPr>
+                </pic:pic>
+              </a:graphicData>
+            </a:graphic>
+          </wp:inline>
+        </w:drawing>
+      </w:r>
+    </w:p>
+    <w:p>
+      <w:pPr>
+        <w:pStyle w:val="1"/>
+        <w:numPr>
+          <w:ilvl w:val="0"/>
+          <w:numId w:val="2"/>
+        </w:numPr>
+      </w:pPr>
+      <w:r>
+        <w:lastRenderedPageBreak/>
+        <w:t>Двусвязный список</w:t>
+      </w:r>
+    </w:p>
+    <w:p/>
+    <w:p>
+      <w:pPr>
+        <w:pStyle w:val="2"/>
+      </w:pPr>
+      <w:r>
+        <w:t>2.1 Постановка задачи</w:t>
+      </w:r>
+    </w:p>
+    <w:p/>
+    <w:p>
+      <w:pPr>
+        <w:spacing w:line="360" w:lineRule="auto"/>
+        <w:ind w:firstLine="709"/>
+      </w:pPr>
+      <w:r>
+        <w:t>Для данной задачи требуется реализовать двусвязный список, который будет поддерживать операции вставки, удаления и поиска элементов.</w:t>
+      </w:r>
+    </w:p>
+    <w:p>
+      <w:pPr>
+        <w:spacing w:line="360" w:lineRule="auto"/>
+        <w:ind w:firstLine="709"/>
+      </w:pPr>
+      <w:r>
+        <w:t>Двусвязный список (</w:t>
+      </w:r>
+      <w:proofErr w:type="spellStart"/>
+      <w:r>
+        <w:t>Doubly</w:t>
+      </w:r>
+      <w:proofErr w:type="spellEnd"/>
+      <w:r>
+        <w:t xml:space="preserve"> </w:t>
+      </w:r>
+      <w:proofErr w:type="spellStart"/>
+      <w:r>
+        <w:t>Linked</w:t>
+      </w:r>
+      <w:proofErr w:type="spellEnd"/>
+      <w:r>
+        <w:t xml:space="preserve"> </w:t>
+      </w:r>
+      <w:proofErr w:type="spellStart"/>
+      <w:r>
+        <w:t>List</w:t>
+      </w:r>
+      <w:proofErr w:type="spellEnd"/>
+      <w:r>
+        <w:t xml:space="preserve">) </w:t>
+      </w:r>
+      <w:r>
+        <w:t>— это</w:t>
+      </w:r>
+      <w:r>
+        <w:t xml:space="preserve"> структура данных, состоящая из узлов, каждый из которых содержит ссылки на предыдущий и следующий узлы. Первый и последний узлы списка также имеют ссылки на </w:t>
+      </w:r>
+      <w:proofErr w:type="spellStart"/>
+      <w:r>
+        <w:t>nullptr</w:t>
+      </w:r>
+      <w:proofErr w:type="spellEnd"/>
+      <w:r>
+        <w:t>, чтобы указать на начало и конец списка.</w:t>
+      </w:r>
+    </w:p>
+    <w:p>
+      <w:pPr>
+        <w:spacing w:line="360" w:lineRule="auto"/>
+        <w:ind w:firstLine="709"/>
+      </w:pPr>
+      <w:r>
+        <w:t>Задача заключается в реализации такого списка, который позволяет эффективно вставлять, удалять и находить элементы в нем.</w:t>
+      </w:r>
+    </w:p>
+    <w:p>
+      <w:pPr>
+        <w:spacing w:line="360" w:lineRule="auto"/>
+        <w:ind w:firstLine="709"/>
+      </w:pPr>
+      <w:r>
+        <w:t>Операции, которые требуется реализовать:</w:t>
+      </w:r>
+    </w:p>
+    <w:p>
+      <w:pPr>
+        <w:pStyle w:val="a3"/>
+        <w:numPr>
+          <w:ilvl w:val="0"/>
+          <w:numId w:val="22"/>
+        </w:numPr>
+        <w:spacing w:line="360" w:lineRule="auto"/>
+      </w:pPr>
+      <w:r>
+        <w:t>Вставка элемента в список (в начало, в конец или после определенного элемента).</w:t>
+      </w:r>
+    </w:p>
+    <w:p>
+      <w:pPr>
+        <w:pStyle w:val="a3"/>
+        <w:numPr>
+          <w:ilvl w:val="0"/>
+          <w:numId w:val="22"/>
+        </w:numPr>
+        <w:spacing w:line="360" w:lineRule="auto"/>
+      </w:pPr>
+      <w:r>
+        <w:t>Удаление элемента из списка.</w:t>
+      </w:r>
+    </w:p>
+    <w:p>
+      <w:pPr>
+        <w:pStyle w:val="a3"/>
+        <w:numPr>
+          <w:ilvl w:val="0"/>
+          <w:numId w:val="22"/>
+        </w:numPr>
+        <w:spacing w:line="360" w:lineRule="auto"/>
+      </w:pPr>
+      <w:r>
+        <w:t>Поиск элемента в списке.</w:t>
+      </w:r>
+    </w:p>
+    <w:p>
+      <w:pPr>
+        <w:spacing w:line="360" w:lineRule="auto"/>
+        <w:ind w:firstLine="709"/>
+      </w:pPr>
+      <w:r>
+        <w:t>Двусвязный список предоставляет гибкость и эффективность в выполнении операций вставки и удаления, так как нет необходимости сдвигать остальные элементы списка при изменении его структуры.</w:t>
+      </w:r>
+    </w:p>
+    <w:p>
+      <w:pPr>
+        <w:spacing w:line="360" w:lineRule="auto"/>
+        <w:ind w:firstLine="709"/>
+      </w:pPr>
+      <w:r>
+        <w:t>В следующих пунктах мы более подробно рассмотрим описание входной и выходной информации, алгоритм решения задачи, общие требования к программе, описание структуры программы и другие важные аспекты задачи.</w:t>
+      </w:r>
+    </w:p>
+    <w:p>
+      <w:pPr>
+        <w:pStyle w:val="2"/>
+      </w:pPr>
+      <w:r>
+        <w:t xml:space="preserve">2.2 </w:t>
+      </w:r>
+      <w:r>
+        <w:t>Описание входной и выходной информации</w:t>
+      </w:r>
+    </w:p>
+    <w:p/>
+    <w:p>
+      <w:pPr>
+        <w:spacing w:line="360" w:lineRule="auto"/>
+        <w:ind w:firstLine="709"/>
+      </w:pPr>
+      <w:r>
+        <w:t>В данном пункте мы опишем, какие данные ожидаются на входе программы и какие результаты должны быть получены на выходе.</w:t>
+      </w:r>
+    </w:p>
+    <w:p>
+      <w:pPr>
+        <w:spacing w:line="360" w:lineRule="auto"/>
+        <w:ind w:firstLine="709"/>
         <w:rPr>
           <w:b/>
           <w:bCs/>
@@ -1893,7 +3233,16 @@
           <w:iCs/>
         </w:rPr>
         <w:lastRenderedPageBreak/>
-        <w:t>4. Главный модуль (main.cpp):</w:t>
+        <w:t>Входные данные:</w:t>
+      </w:r>
+    </w:p>
+    <w:p>
+      <w:pPr>
+        <w:spacing w:line="360" w:lineRule="auto"/>
+        <w:ind w:firstLine="709"/>
+      </w:pPr>
+      <w:r>
+        <w:t>Для работы с двусвязным списком могут быть следующие входные данные:</w:t>
       </w:r>
     </w:p>
     <w:p>
@@ -1901,12 +3250,12 @@
         <w:pStyle w:val="a3"/>
         <w:numPr>
           <w:ilvl w:val="0"/>
-          <w:numId w:val="15"/>
-        </w:numPr>
-        <w:spacing w:line="360" w:lineRule="auto"/>
-      </w:pPr>
-      <w:r>
-        <w:t>Главный модуль содержит основной цикл программы. Он использует функции из других модулей для чтения входных данных, выполнения операций над стеком и вывода результатов.</w:t>
+          <w:numId w:val="23"/>
+        </w:numPr>
+        <w:spacing w:line="360" w:lineRule="auto"/>
+      </w:pPr>
+      <w:r>
+        <w:t>Значение элемента, который нужно вставить в список.</w:t>
       </w:r>
     </w:p>
     <w:p>
@@ -1914,12 +3263,1116 @@
         <w:pStyle w:val="a3"/>
         <w:numPr>
           <w:ilvl w:val="0"/>
-          <w:numId w:val="15"/>
-        </w:numPr>
-        <w:spacing w:line="360" w:lineRule="auto"/>
-      </w:pPr>
-      <w:r>
-        <w:t>Общий стиль программирования, принятый в этой программе, соответствует стандартам C++ и принципам функционального программирования. Это означает, что весь код написан с целью минимизации изменяемого состояния и побочных эффектов. Все функции являются чистыми функциями, которые не изменяют своего окружения и всегда возвращают одинаковый результат для одинаковых входных данных. Кроме того, большинство данных являются неизменяемыми после их инициализации, что помогает предотвратить ошибки, связанные с изменением состояния.</w:t>
+          <w:numId w:val="23"/>
+        </w:numPr>
+        <w:spacing w:line="360" w:lineRule="auto"/>
+      </w:pPr>
+      <w:r>
+        <w:t>Значение элемента, который нужно удалить из списка.</w:t>
+      </w:r>
+    </w:p>
+    <w:p>
+      <w:pPr>
+        <w:pStyle w:val="a3"/>
+        <w:numPr>
+          <w:ilvl w:val="0"/>
+          <w:numId w:val="23"/>
+        </w:numPr>
+        <w:spacing w:line="360" w:lineRule="auto"/>
+      </w:pPr>
+      <w:r>
+        <w:t>Значение элемента, который нужно найти в списке.</w:t>
+      </w:r>
+    </w:p>
+    <w:p>
+      <w:pPr>
+        <w:spacing w:line="360" w:lineRule="auto"/>
+        <w:ind w:firstLine="709"/>
+        <w:rPr>
+          <w:b/>
+          <w:bCs/>
+          <w:i/>
+          <w:iCs/>
+        </w:rPr>
+      </w:pPr>
+      <w:r>
+        <w:rPr>
+          <w:b/>
+          <w:bCs/>
+          <w:i/>
+          <w:iCs/>
+        </w:rPr>
+        <w:t>Выходные данные:</w:t>
+      </w:r>
+    </w:p>
+    <w:p>
+      <w:pPr>
+        <w:spacing w:line="360" w:lineRule="auto"/>
+        <w:ind w:firstLine="709"/>
+      </w:pPr>
+      <w:r>
+        <w:t>Результаты работы программы могут быть следующими:</w:t>
+      </w:r>
+    </w:p>
+    <w:p>
+      <w:pPr>
+        <w:pStyle w:val="a3"/>
+        <w:numPr>
+          <w:ilvl w:val="0"/>
+          <w:numId w:val="24"/>
+        </w:numPr>
+        <w:spacing w:line="360" w:lineRule="auto"/>
+      </w:pPr>
+      <w:r>
+        <w:t>Список после выполнения операций вставки или удаления.</w:t>
+      </w:r>
+    </w:p>
+    <w:p>
+      <w:pPr>
+        <w:pStyle w:val="a3"/>
+        <w:numPr>
+          <w:ilvl w:val="0"/>
+          <w:numId w:val="24"/>
+        </w:numPr>
+        <w:spacing w:line="360" w:lineRule="auto"/>
+      </w:pPr>
+      <w:r>
+        <w:t>Результат операции поиска элемента (</w:t>
+      </w:r>
+      <w:proofErr w:type="spellStart"/>
+      <w:r>
+        <w:t>true</w:t>
+      </w:r>
+      <w:proofErr w:type="spellEnd"/>
+      <w:r>
+        <w:t>/</w:t>
+      </w:r>
+      <w:proofErr w:type="spellStart"/>
+      <w:r>
+        <w:t>false</w:t>
+      </w:r>
+      <w:proofErr w:type="spellEnd"/>
+      <w:r>
+        <w:t xml:space="preserve"> или позиция элемента в списке).</w:t>
+      </w:r>
+    </w:p>
+    <w:p>
+      <w:pPr>
+        <w:spacing w:line="360" w:lineRule="auto"/>
+        <w:ind w:firstLine="709"/>
+        <w:rPr>
+          <w:b/>
+          <w:bCs/>
+          <w:i/>
+          <w:iCs/>
+        </w:rPr>
+      </w:pPr>
+      <w:r>
+        <w:rPr>
+          <w:b/>
+          <w:bCs/>
+          <w:i/>
+          <w:iCs/>
+        </w:rPr>
+        <w:t>Пример входных и выходных данных:</w:t>
+      </w:r>
+    </w:p>
+    <w:p>
+      <w:pPr>
+        <w:spacing w:line="360" w:lineRule="auto"/>
+        <w:ind w:firstLine="709"/>
+      </w:pPr>
+    </w:p>
+    <w:p>
+      <w:pPr>
+        <w:spacing w:line="360" w:lineRule="auto"/>
+        <w:ind w:firstLine="709"/>
+      </w:pPr>
+      <w:r>
+        <w:t>Вставка элемента: значение элемента = 5</w:t>
+      </w:r>
+    </w:p>
+    <w:p>
+      <w:pPr>
+        <w:spacing w:line="360" w:lineRule="auto"/>
+        <w:ind w:firstLine="709"/>
+      </w:pPr>
+      <w:r>
+        <w:t>Входные данные: 5</w:t>
+      </w:r>
+    </w:p>
+    <w:p>
+      <w:pPr>
+        <w:spacing w:line="360" w:lineRule="auto"/>
+        <w:ind w:firstLine="709"/>
+      </w:pPr>
+      <w:r>
+        <w:t>Выходные данные: Список после вставки элемента 5: 2 -&gt; 5 -&gt; 7 -&gt; 9</w:t>
+      </w:r>
+    </w:p>
+    <w:p>
+      <w:pPr>
+        <w:spacing w:line="360" w:lineRule="auto"/>
+        <w:ind w:firstLine="709"/>
+      </w:pPr>
+    </w:p>
+    <w:p>
+      <w:pPr>
+        <w:spacing w:line="360" w:lineRule="auto"/>
+        <w:ind w:firstLine="709"/>
+      </w:pPr>
+      <w:r>
+        <w:t>Удаление элемента: значение элемента = 7</w:t>
+      </w:r>
+    </w:p>
+    <w:p>
+      <w:pPr>
+        <w:spacing w:line="360" w:lineRule="auto"/>
+        <w:ind w:firstLine="709"/>
+      </w:pPr>
+      <w:r>
+        <w:t>Входные данные: 7</w:t>
+      </w:r>
+    </w:p>
+    <w:p>
+      <w:pPr>
+        <w:spacing w:line="360" w:lineRule="auto"/>
+        <w:ind w:firstLine="709"/>
+      </w:pPr>
+      <w:r>
+        <w:t>Выходные данные: Список после удаления элемента 7: 2 -&gt; 5 -&gt; 9</w:t>
+      </w:r>
+    </w:p>
+    <w:p>
+      <w:pPr>
+        <w:spacing w:line="360" w:lineRule="auto"/>
+        <w:ind w:firstLine="709"/>
+      </w:pPr>
+    </w:p>
+    <w:p>
+      <w:pPr>
+        <w:spacing w:line="360" w:lineRule="auto"/>
+        <w:ind w:firstLine="709"/>
+      </w:pPr>
+      <w:r>
+        <w:t>Поиск элемента: значение элемента = 9</w:t>
+      </w:r>
+    </w:p>
+    <w:p>
+      <w:pPr>
+        <w:spacing w:line="360" w:lineRule="auto"/>
+        <w:ind w:firstLine="709"/>
+      </w:pPr>
+      <w:r>
+        <w:t>Входные данные: 9</w:t>
+      </w:r>
+    </w:p>
+    <w:p>
+      <w:pPr>
+        <w:spacing w:line="360" w:lineRule="auto"/>
+        <w:ind w:firstLine="709"/>
+      </w:pPr>
+      <w:r>
+        <w:t xml:space="preserve">Выходные данные: Результат поиска элемента 9: </w:t>
+      </w:r>
+      <w:proofErr w:type="spellStart"/>
+      <w:r>
+        <w:t>true</w:t>
+      </w:r>
+      <w:proofErr w:type="spellEnd"/>
+    </w:p>
+    <w:p>
+      <w:pPr>
+        <w:pStyle w:val="2"/>
+        <w:numPr>
+          <w:ilvl w:val="1"/>
+          <w:numId w:val="2"/>
+        </w:numPr>
+      </w:pPr>
+      <w:r>
+        <w:lastRenderedPageBreak/>
+        <w:t>Алгоритм решения задачи</w:t>
+      </w:r>
+    </w:p>
+    <w:p/>
+    <w:p>
+      <w:pPr>
+        <w:spacing w:line="360" w:lineRule="auto"/>
+        <w:ind w:firstLine="709"/>
+      </w:pPr>
+      <w:r>
+        <w:t>В данном пункте мы опишем алгоритм, который будет использоваться для решения задачи, связанной с двусвязным списком. Алгоритм будет включать основные операции, такие как вставка элемента, удаление элемента и поиск элемента.</w:t>
+      </w:r>
+    </w:p>
+    <w:p>
+      <w:pPr>
+        <w:spacing w:line="360" w:lineRule="auto"/>
+        <w:ind w:firstLine="708"/>
+      </w:pPr>
+      <w:r>
+        <w:t>Алгоритм решения задачи для двусвязного списка:</w:t>
+      </w:r>
+    </w:p>
+    <w:p>
+      <w:pPr>
+        <w:pStyle w:val="a3"/>
+        <w:numPr>
+          <w:ilvl w:val="0"/>
+          <w:numId w:val="26"/>
+        </w:numPr>
+        <w:spacing w:line="360" w:lineRule="auto"/>
+        <w:ind w:firstLine="709"/>
+      </w:pPr>
+      <w:r>
+        <w:t>Создание структуры узла (</w:t>
+      </w:r>
+      <w:proofErr w:type="spellStart"/>
+      <w:r>
+        <w:t>Node</w:t>
+      </w:r>
+      <w:proofErr w:type="spellEnd"/>
+      <w:r>
+        <w:t>):</w:t>
+      </w:r>
+    </w:p>
+    <w:p>
+      <w:pPr>
+        <w:pStyle w:val="a3"/>
+        <w:numPr>
+          <w:ilvl w:val="1"/>
+          <w:numId w:val="26"/>
+        </w:numPr>
+        <w:spacing w:line="360" w:lineRule="auto"/>
+        <w:ind w:firstLine="709"/>
+      </w:pPr>
+      <w:r>
+        <w:t xml:space="preserve">Определение структуры </w:t>
+      </w:r>
+      <w:proofErr w:type="spellStart"/>
+      <w:r>
+        <w:t>Node</w:t>
+      </w:r>
+      <w:proofErr w:type="spellEnd"/>
+      <w:r>
+        <w:t xml:space="preserve">, содержащей два указателя: </w:t>
+      </w:r>
+      <w:proofErr w:type="spellStart"/>
+      <w:r>
+        <w:t>prev</w:t>
+      </w:r>
+      <w:proofErr w:type="spellEnd"/>
+      <w:r>
+        <w:t xml:space="preserve"> (на предыдущий узел) и </w:t>
+      </w:r>
+      <w:proofErr w:type="spellStart"/>
+      <w:r>
+        <w:t>next</w:t>
+      </w:r>
+      <w:proofErr w:type="spellEnd"/>
+      <w:r>
+        <w:t xml:space="preserve"> (на следующий узел), а также поле </w:t>
+      </w:r>
+      <w:proofErr w:type="spellStart"/>
+      <w:r>
+        <w:t>value</w:t>
+      </w:r>
+      <w:proofErr w:type="spellEnd"/>
+      <w:r>
+        <w:t xml:space="preserve"> (значение узла).</w:t>
+      </w:r>
+    </w:p>
+    <w:p>
+      <w:pPr>
+        <w:pStyle w:val="a3"/>
+        <w:numPr>
+          <w:ilvl w:val="0"/>
+          <w:numId w:val="26"/>
+        </w:numPr>
+        <w:spacing w:line="360" w:lineRule="auto"/>
+        <w:ind w:firstLine="709"/>
+      </w:pPr>
+      <w:r>
+        <w:t>Создание класса для работы с двусвязным списком (</w:t>
+      </w:r>
+      <w:proofErr w:type="spellStart"/>
+      <w:r>
+        <w:t>DoublyLinkedList</w:t>
+      </w:r>
+      <w:proofErr w:type="spellEnd"/>
+      <w:r>
+        <w:t>):</w:t>
+      </w:r>
+    </w:p>
+    <w:p>
+      <w:pPr>
+        <w:pStyle w:val="a3"/>
+        <w:numPr>
+          <w:ilvl w:val="1"/>
+          <w:numId w:val="26"/>
+        </w:numPr>
+        <w:spacing w:line="360" w:lineRule="auto"/>
+        <w:ind w:firstLine="709"/>
+      </w:pPr>
+      <w:r>
+        <w:t xml:space="preserve">Определение класса </w:t>
+      </w:r>
+      <w:proofErr w:type="spellStart"/>
+      <w:r>
+        <w:t>DoublyLinkedList</w:t>
+      </w:r>
+      <w:proofErr w:type="spellEnd"/>
+      <w:r>
+        <w:t>.</w:t>
+      </w:r>
+    </w:p>
+    <w:p>
+      <w:pPr>
+        <w:pStyle w:val="a3"/>
+        <w:numPr>
+          <w:ilvl w:val="1"/>
+          <w:numId w:val="26"/>
+        </w:numPr>
+        <w:spacing w:line="360" w:lineRule="auto"/>
+        <w:ind w:firstLine="709"/>
+      </w:pPr>
+      <w:r>
+        <w:t>В классе определение приватных переменных: указатель на начальный узел списка (</w:t>
+      </w:r>
+      <w:proofErr w:type="spellStart"/>
+      <w:r>
+        <w:t>head</w:t>
+      </w:r>
+      <w:proofErr w:type="spellEnd"/>
+      <w:r>
+        <w:t>) и указатель на конечный узел списка (</w:t>
+      </w:r>
+      <w:proofErr w:type="spellStart"/>
+      <w:r>
+        <w:t>tail</w:t>
+      </w:r>
+      <w:proofErr w:type="spellEnd"/>
+      <w:r>
+        <w:t>).</w:t>
+      </w:r>
+    </w:p>
+    <w:p>
+      <w:pPr>
+        <w:pStyle w:val="a3"/>
+        <w:numPr>
+          <w:ilvl w:val="1"/>
+          <w:numId w:val="26"/>
+        </w:numPr>
+        <w:spacing w:line="360" w:lineRule="auto"/>
+        <w:ind w:firstLine="709"/>
+      </w:pPr>
+      <w:r>
+        <w:t>В классе определение публичных методов для выполнения операций с двусвязным списком, таких как вставка, удаление и поиск элементов.</w:t>
+      </w:r>
+    </w:p>
+    <w:p>
+      <w:pPr>
+        <w:pStyle w:val="a3"/>
+        <w:numPr>
+          <w:ilvl w:val="0"/>
+          <w:numId w:val="26"/>
+        </w:numPr>
+        <w:spacing w:line="360" w:lineRule="auto"/>
+        <w:ind w:firstLine="709"/>
+      </w:pPr>
+      <w:r>
+        <w:t>Метод вставки элемента (</w:t>
+      </w:r>
+      <w:proofErr w:type="spellStart"/>
+      <w:r>
+        <w:t>insert</w:t>
+      </w:r>
+      <w:proofErr w:type="spellEnd"/>
+      <w:r>
+        <w:t>):</w:t>
+      </w:r>
+    </w:p>
+    <w:p>
+      <w:pPr>
+        <w:pStyle w:val="a3"/>
+        <w:numPr>
+          <w:ilvl w:val="1"/>
+          <w:numId w:val="26"/>
+        </w:numPr>
+        <w:spacing w:line="360" w:lineRule="auto"/>
+        <w:ind w:firstLine="709"/>
+      </w:pPr>
+      <w:r>
+        <w:t>Создание нового узла с переданным значением.</w:t>
+      </w:r>
+    </w:p>
+    <w:p>
+      <w:pPr>
+        <w:pStyle w:val="a3"/>
+        <w:numPr>
+          <w:ilvl w:val="1"/>
+          <w:numId w:val="26"/>
+        </w:numPr>
+        <w:spacing w:line="360" w:lineRule="auto"/>
+        <w:ind w:firstLine="709"/>
+      </w:pPr>
+      <w:r>
+        <w:t>Если список пустой (</w:t>
+      </w:r>
+      <w:proofErr w:type="spellStart"/>
+      <w:r>
+        <w:t>head</w:t>
+      </w:r>
+      <w:proofErr w:type="spellEnd"/>
+      <w:r>
+        <w:t xml:space="preserve"> = </w:t>
+      </w:r>
+      <w:proofErr w:type="spellStart"/>
+      <w:r>
+        <w:t>nullptr</w:t>
+      </w:r>
+      <w:proofErr w:type="spellEnd"/>
+      <w:r>
+        <w:t>), то новый узел становится начальным и конечным узлом списка.</w:t>
+      </w:r>
+    </w:p>
+    <w:p>
+      <w:pPr>
+        <w:pStyle w:val="a3"/>
+        <w:numPr>
+          <w:ilvl w:val="1"/>
+          <w:numId w:val="26"/>
+        </w:numPr>
+        <w:spacing w:line="360" w:lineRule="auto"/>
+        <w:ind w:firstLine="709"/>
+      </w:pPr>
+      <w:r>
+        <w:t>Если список не пустой:</w:t>
+      </w:r>
+    </w:p>
+    <w:p>
+      <w:pPr>
+        <w:pStyle w:val="a3"/>
+        <w:numPr>
+          <w:ilvl w:val="2"/>
+          <w:numId w:val="26"/>
+        </w:numPr>
+        <w:spacing w:line="360" w:lineRule="auto"/>
+        <w:ind w:firstLine="709"/>
+      </w:pPr>
+      <w:r>
+        <w:t xml:space="preserve">Присоединение нового узла к концу списка (текущий конечный узел </w:t>
+      </w:r>
+      <w:proofErr w:type="spellStart"/>
+      <w:r>
+        <w:t>next</w:t>
+      </w:r>
+      <w:proofErr w:type="spellEnd"/>
+      <w:r>
+        <w:t xml:space="preserve"> указывает на новый узел, а новый узел </w:t>
+      </w:r>
+      <w:proofErr w:type="spellStart"/>
+      <w:r>
+        <w:t>prev</w:t>
+      </w:r>
+      <w:proofErr w:type="spellEnd"/>
+      <w:r>
+        <w:t xml:space="preserve"> указывает на текущий конечный узел).</w:t>
+      </w:r>
+    </w:p>
+    <w:p>
+      <w:pPr>
+        <w:pStyle w:val="a3"/>
+        <w:numPr>
+          <w:ilvl w:val="2"/>
+          <w:numId w:val="26"/>
+        </w:numPr>
+        <w:spacing w:line="360" w:lineRule="auto"/>
+        <w:ind w:firstLine="709"/>
+      </w:pPr>
+      <w:r>
+        <w:t>Обновление указателя на конечный узел списка (</w:t>
+      </w:r>
+      <w:proofErr w:type="spellStart"/>
+      <w:r>
+        <w:t>tail</w:t>
+      </w:r>
+      <w:proofErr w:type="spellEnd"/>
+      <w:r>
+        <w:t>).</w:t>
+      </w:r>
+    </w:p>
+    <w:p>
+      <w:pPr>
+        <w:pStyle w:val="a3"/>
+        <w:numPr>
+          <w:ilvl w:val="0"/>
+          <w:numId w:val="26"/>
+        </w:numPr>
+        <w:spacing w:line="360" w:lineRule="auto"/>
+        <w:ind w:firstLine="709"/>
+      </w:pPr>
+      <w:r>
+        <w:lastRenderedPageBreak/>
+        <w:t>Метод удаления элемента (</w:t>
+      </w:r>
+      <w:proofErr w:type="spellStart"/>
+      <w:r>
+        <w:t>remove</w:t>
+      </w:r>
+      <w:proofErr w:type="spellEnd"/>
+      <w:r>
+        <w:t>):</w:t>
+      </w:r>
+    </w:p>
+    <w:p>
+      <w:pPr>
+        <w:pStyle w:val="a3"/>
+        <w:numPr>
+          <w:ilvl w:val="1"/>
+          <w:numId w:val="26"/>
+        </w:numPr>
+        <w:spacing w:line="360" w:lineRule="auto"/>
+        <w:ind w:firstLine="709"/>
+      </w:pPr>
+      <w:r>
+        <w:t>Поиск узла с переданным значением в списке.</w:t>
+      </w:r>
+    </w:p>
+    <w:p>
+      <w:pPr>
+        <w:pStyle w:val="a3"/>
+        <w:numPr>
+          <w:ilvl w:val="1"/>
+          <w:numId w:val="26"/>
+        </w:numPr>
+        <w:spacing w:line="360" w:lineRule="auto"/>
+        <w:ind w:firstLine="709"/>
+      </w:pPr>
+      <w:r>
+        <w:t>Если узел найден:</w:t>
+      </w:r>
+    </w:p>
+    <w:p>
+      <w:pPr>
+        <w:pStyle w:val="a3"/>
+        <w:numPr>
+          <w:ilvl w:val="2"/>
+          <w:numId w:val="26"/>
+        </w:numPr>
+        <w:spacing w:line="360" w:lineRule="auto"/>
+        <w:ind w:firstLine="709"/>
+      </w:pPr>
+      <w:r>
+        <w:t>Обновление указателей соседних узлов, чтобы обойти узел, который нужно удалить.</w:t>
+      </w:r>
+    </w:p>
+    <w:p>
+      <w:pPr>
+        <w:pStyle w:val="a3"/>
+        <w:numPr>
+          <w:ilvl w:val="2"/>
+          <w:numId w:val="26"/>
+        </w:numPr>
+        <w:spacing w:line="360" w:lineRule="auto"/>
+        <w:ind w:firstLine="709"/>
+      </w:pPr>
+      <w:r>
+        <w:t>Освобождение памяти, занимаемой удаленным узлом.</w:t>
+      </w:r>
+    </w:p>
+    <w:p>
+      <w:pPr>
+        <w:pStyle w:val="a3"/>
+        <w:numPr>
+          <w:ilvl w:val="1"/>
+          <w:numId w:val="26"/>
+        </w:numPr>
+        <w:spacing w:line="360" w:lineRule="auto"/>
+        <w:ind w:firstLine="709"/>
+      </w:pPr>
+      <w:r>
+        <w:t>Если узел не найден, вывод сообщения об ошибке.</w:t>
+      </w:r>
+    </w:p>
+    <w:p>
+      <w:pPr>
+        <w:pStyle w:val="a3"/>
+        <w:numPr>
+          <w:ilvl w:val="0"/>
+          <w:numId w:val="26"/>
+        </w:numPr>
+        <w:spacing w:line="360" w:lineRule="auto"/>
+        <w:ind w:firstLine="709"/>
+      </w:pPr>
+      <w:r>
+        <w:t>Метод поиска элемента (</w:t>
+      </w:r>
+      <w:proofErr w:type="spellStart"/>
+      <w:r>
+        <w:t>search</w:t>
+      </w:r>
+      <w:proofErr w:type="spellEnd"/>
+      <w:r>
+        <w:t>):</w:t>
+      </w:r>
+    </w:p>
+    <w:p>
+      <w:pPr>
+        <w:pStyle w:val="a3"/>
+        <w:numPr>
+          <w:ilvl w:val="1"/>
+          <w:numId w:val="26"/>
+        </w:numPr>
+        <w:spacing w:line="360" w:lineRule="auto"/>
+        <w:ind w:firstLine="709"/>
+      </w:pPr>
+      <w:r>
+        <w:t>Начиная с начального узла, последовательно проверяем каждый узел списка на соответствие искомому значению.</w:t>
+      </w:r>
+    </w:p>
+    <w:p>
+      <w:pPr>
+        <w:pStyle w:val="a3"/>
+        <w:numPr>
+          <w:ilvl w:val="1"/>
+          <w:numId w:val="26"/>
+        </w:numPr>
+        <w:spacing w:line="360" w:lineRule="auto"/>
+        <w:ind w:firstLine="709"/>
+      </w:pPr>
+      <w:r>
+        <w:t xml:space="preserve">Если узел с искомым значением найден, возвращаем </w:t>
+      </w:r>
+      <w:proofErr w:type="spellStart"/>
+      <w:r>
+        <w:t>true</w:t>
+      </w:r>
+      <w:proofErr w:type="spellEnd"/>
+      <w:r>
+        <w:t>.</w:t>
+      </w:r>
+    </w:p>
+    <w:p>
+      <w:pPr>
+        <w:pStyle w:val="a3"/>
+        <w:numPr>
+          <w:ilvl w:val="1"/>
+          <w:numId w:val="26"/>
+        </w:numPr>
+        <w:spacing w:line="360" w:lineRule="auto"/>
+        <w:ind w:firstLine="709"/>
+      </w:pPr>
+      <w:r>
+        <w:t xml:space="preserve">Если пройдены все узлы и искомое значение не найдено, возвращаем </w:t>
+      </w:r>
+      <w:proofErr w:type="spellStart"/>
+      <w:r>
+        <w:t>false</w:t>
+      </w:r>
+      <w:proofErr w:type="spellEnd"/>
+      <w:r>
+        <w:t>.</w:t>
+      </w:r>
+    </w:p>
+    <w:p>
+      <w:pPr>
+        <w:pStyle w:val="a3"/>
+        <w:numPr>
+          <w:ilvl w:val="0"/>
+          <w:numId w:val="26"/>
+        </w:numPr>
+        <w:spacing w:line="360" w:lineRule="auto"/>
+        <w:ind w:firstLine="709"/>
+      </w:pPr>
+      <w:r>
+        <w:t>Реализация дополнительных методов:</w:t>
+      </w:r>
+    </w:p>
+    <w:p>
+      <w:pPr>
+        <w:pStyle w:val="a3"/>
+        <w:numPr>
+          <w:ilvl w:val="1"/>
+          <w:numId w:val="26"/>
+        </w:numPr>
+        <w:spacing w:line="360" w:lineRule="auto"/>
+        <w:ind w:firstLine="709"/>
+      </w:pPr>
+      <w:r>
+        <w:t>Метод для печати списка (</w:t>
+      </w:r>
+      <w:proofErr w:type="spellStart"/>
+      <w:r>
+        <w:t>print</w:t>
+      </w:r>
+      <w:proofErr w:type="spellEnd"/>
+      <w:r>
+        <w:t>), который выводит значения всех узлов списка в порядке следования.</w:t>
+      </w:r>
+    </w:p>
+    <w:p>
+      <w:pPr>
+        <w:pStyle w:val="a3"/>
+        <w:numPr>
+          <w:ilvl w:val="0"/>
+          <w:numId w:val="26"/>
+        </w:numPr>
+        <w:spacing w:line="360" w:lineRule="auto"/>
+        <w:ind w:firstLine="709"/>
+      </w:pPr>
+      <w:r>
+        <w:t xml:space="preserve">Создание объекта класса </w:t>
+      </w:r>
+      <w:proofErr w:type="spellStart"/>
+      <w:r>
+        <w:t>DoublyLinkedList</w:t>
+      </w:r>
+      <w:proofErr w:type="spellEnd"/>
+      <w:r>
+        <w:t xml:space="preserve"> и вызов методов для выполнения операций с двусвязным списком.</w:t>
+      </w:r>
+    </w:p>
+    <w:p>
+      <w:pPr>
+        <w:pStyle w:val="a3"/>
+        <w:ind w:left="1005"/>
+        <w:rPr>
+          <w:noProof/>
+        </w:rPr>
+      </w:pPr>
+      <w:r>
+        <w:rPr>
+          <w:noProof/>
+        </w:rPr>
+        <mc:AlternateContent>
+          <mc:Choice Requires="wps">
+            <w:drawing>
+              <wp:inline distT="0" distB="0" distL="0" distR="0" wp14:anchorId="035DAC35" wp14:editId="0D140753">
+                <wp:extent cx="304800" cy="304800"/>
+                <wp:effectExtent l="0" t="0" r="0" b="0"/>
+                <wp:docPr id="12" name="Прямоугольник 12" descr="Newly created doubly linked list"/>
+                <wp:cNvGraphicFramePr>
+                  <a:graphicFrameLocks xmlns:a="http://schemas.openxmlformats.org/drawingml/2006/main" noChangeAspect="1"/>
+                </wp:cNvGraphicFramePr>
+                <a:graphic xmlns:a="http://schemas.openxmlformats.org/drawingml/2006/main">
+                  <a:graphicData uri="http://schemas.microsoft.com/office/word/2010/wordprocessingShape">
+                    <wps:wsp>
+                      <wps:cNvSpPr>
+                        <a:spLocks noChangeAspect="1" noChangeArrowheads="1"/>
+                      </wps:cNvSpPr>
+                      <wps:spPr bwMode="auto">
+                        <a:xfrm>
+                          <a:off x="0" y="0"/>
+                          <a:ext cx="304800" cy="304800"/>
+                        </a:xfrm>
+                        <a:prstGeom prst="rect">
+                          <a:avLst/>
+                        </a:prstGeom>
+                        <a:noFill/>
+                        <a:ln>
+                          <a:noFill/>
+                        </a:ln>
+                        <a:extLst>
+                          <a:ext uri="{909E8E84-426E-40DD-AFC4-6F175D3DCCD1}">
+                            <a14:hiddenFill xmlns:a14="http://schemas.microsoft.com/office/drawing/2010/main">
+                              <a:solidFill>
+                                <a:srgbClr val="FFFFFF"/>
+                              </a:solidFill>
+                            </a14:hiddenFill>
+                          </a:ext>
+                          <a:ext uri="{91240B29-F687-4F45-9708-019B960494DF}">
+                            <a14:hiddenLine xmlns:a14="http://schemas.microsoft.com/office/drawing/2010/main" w="9525">
+                              <a:solidFill>
+                                <a:srgbClr val="000000"/>
+                              </a:solidFill>
+                              <a:miter lim="800000"/>
+                              <a:headEnd/>
+                              <a:tailEnd/>
+                            </a14:hiddenLine>
+                          </a:ext>
+                        </a:extLst>
+                      </wps:spPr>
+                      <wps:bodyPr rot="0" vert="horz" wrap="square" lIns="91440" tIns="45720" rIns="91440" bIns="45720" anchor="t" anchorCtr="0" upright="1">
+                        <a:noAutofit/>
+                      </wps:bodyPr>
+                    </wps:wsp>
+                  </a:graphicData>
+                </a:graphic>
+              </wp:inline>
+            </w:drawing>
+          </mc:Choice>
+          <mc:Fallback>
+            <w:pict>
+              <v:rect w14:anchorId="72F4AEEC" id="Прямоугольник 12" o:spid="_x0000_s1026" alt="Newly created doubly linked list" style="width:24pt;height:24pt;visibility:visible;mso-wrap-style:square;mso-left-percent:-10001;mso-top-percent:-10001;mso-position-horizontal:absolute;mso-position-horizontal-relative:char;mso-position-vertical:absolute;mso-position-vertical-relative:line;mso-left-percent:-10001;mso-top-percent:-10001;v-text-anchor:top" o:gfxdata="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" filled="f" stroked="f">
+                <o:lock v:ext="edit" aspectratio="t"/>
+                <w10:anchorlock/>
+              </v:rect>
+            </w:pict>
+          </mc:Fallback>
+        </mc:AlternateContent>
+      </w:r>
+      <w:r>
+        <w:rPr>
+          <w:noProof/>
+        </w:rPr>
+        <w:t xml:space="preserve"> </w:t>
+      </w:r>
+      <w:r>
+        <w:drawing>
+          <wp:inline distT="0" distB="0" distL="0" distR="0" wp14:anchorId="3BD0907E" wp14:editId="72F02A05">
+            <wp:extent cx="4968875" cy="1188175"/>
+            <wp:effectExtent l="0" t="0" r="3175" b="0"/>
+            <wp:docPr id="15" name="Рисунок 15"/>
+            <wp:cNvGraphicFramePr>
+              <a:graphicFrameLocks xmlns:a="http://schemas.openxmlformats.org/drawingml/2006/main" noChangeAspect="1"/>
+            </wp:cNvGraphicFramePr>
+            <a:graphic xmlns:a="http://schemas.openxmlformats.org/drawingml/2006/main">
+              <a:graphicData uri="http://schemas.openxmlformats.org/drawingml/2006/picture">
+                <pic:pic xmlns:pic="http://schemas.openxmlformats.org/drawingml/2006/picture">
+                  <pic:nvPicPr>
+                    <pic:cNvPr id="1" name=""/>
+                    <pic:cNvPicPr/>
+                  </pic:nvPicPr>
+                  <pic:blipFill>
+                    <a:blip r:embed="rId15"/>
+                    <a:stretch>
+                      <a:fillRect/>
+                    </a:stretch>
+                  </pic:blipFill>
+                  <pic:spPr>
+                    <a:xfrm>
+                      <a:off x="0" y="0"/>
+                      <a:ext cx="5057464" cy="1209359"/>
+                    </a:xfrm>
+                    <a:prstGeom prst="rect">
+                      <a:avLst/>
+                    </a:prstGeom>
+                  </pic:spPr>
+                </pic:pic>
+              </a:graphicData>
+            </a:graphic>
+          </wp:inline>
+        </w:drawing>
+      </w:r>
+    </w:p>
+    <w:p>
+      <w:pPr>
+        <w:pStyle w:val="a3"/>
+        <w:ind w:left="1005"/>
+      </w:pPr>
+    </w:p>
+    <w:p>
+      <w:pPr>
+        <w:pStyle w:val="2"/>
+        <w:numPr>
+          <w:ilvl w:val="1"/>
+          <w:numId w:val="2"/>
+        </w:numPr>
+      </w:pPr>
+      <w:r>
+        <w:t>Общие требования к программе</w:t>
+      </w:r>
+    </w:p>
+    <w:p>
+      <w:bookmarkStart w:id="1" w:name="_GoBack"/>
+      <w:bookmarkEnd w:id="1"/>
+    </w:p>
+    <w:p>
+      <w:pPr>
+        <w:spacing w:line="360" w:lineRule="auto"/>
+        <w:ind w:firstLine="709"/>
+      </w:pPr>
+      <w:r>
+        <w:t>Общие требования к программе:</w:t>
+      </w:r>
+    </w:p>
+    <w:p>
+      <w:pPr>
+        <w:pStyle w:val="a3"/>
+        <w:numPr>
+          <w:ilvl w:val="1"/>
+          <w:numId w:val="27"/>
+        </w:numPr>
+        <w:spacing w:line="360" w:lineRule="auto"/>
+      </w:pPr>
+      <w:r>
+        <w:lastRenderedPageBreak/>
+        <w:t>Код должен быть написан на языке C++.</w:t>
+      </w:r>
+    </w:p>
+    <w:p>
+      <w:pPr>
+        <w:pStyle w:val="a3"/>
+        <w:numPr>
+          <w:ilvl w:val="1"/>
+          <w:numId w:val="27"/>
+        </w:numPr>
+        <w:spacing w:line="360" w:lineRule="auto"/>
+      </w:pPr>
+      <w:r>
+        <w:t>Программа должна быть организована в виде модулей, каждый из которых отвечает за определенную функциональность.</w:t>
+      </w:r>
+    </w:p>
+    <w:p>
+      <w:pPr>
+        <w:pStyle w:val="a3"/>
+        <w:numPr>
+          <w:ilvl w:val="1"/>
+          <w:numId w:val="27"/>
+        </w:numPr>
+        <w:spacing w:line="360" w:lineRule="auto"/>
+      </w:pPr>
+      <w:r>
+        <w:t>Все модули и компоненты программы должны быть хорошо структурированы и читаемы.</w:t>
+      </w:r>
+    </w:p>
+    <w:p>
+      <w:pPr>
+        <w:pStyle w:val="a3"/>
+        <w:numPr>
+          <w:ilvl w:val="1"/>
+          <w:numId w:val="27"/>
+        </w:numPr>
+        <w:spacing w:line="360" w:lineRule="auto"/>
+      </w:pPr>
+      <w:r>
+        <w:t>Код должен быть написан в соответствии с принципами модульности и разделения ответственности.</w:t>
+      </w:r>
+    </w:p>
+    <w:p>
+      <w:pPr>
+        <w:pStyle w:val="a3"/>
+        <w:numPr>
+          <w:ilvl w:val="1"/>
+          <w:numId w:val="27"/>
+        </w:numPr>
+        <w:spacing w:line="360" w:lineRule="auto"/>
+      </w:pPr>
+      <w:r>
+        <w:t>Все функции и переменные должны быть названы ясно и описательно, согласно стандартам именования в C++.</w:t>
+      </w:r>
+    </w:p>
+    <w:p>
+      <w:pPr>
+        <w:pStyle w:val="a3"/>
+        <w:numPr>
+          <w:ilvl w:val="1"/>
+          <w:numId w:val="27"/>
+        </w:numPr>
+        <w:spacing w:line="360" w:lineRule="auto"/>
+      </w:pPr>
+      <w:r>
+        <w:t>Все входные и выходные данные должны быть корректно обработаны и проверены на ошибки.</w:t>
+      </w:r>
+    </w:p>
+    <w:p>
+      <w:pPr>
+        <w:pStyle w:val="a3"/>
+        <w:numPr>
+          <w:ilvl w:val="1"/>
+          <w:numId w:val="27"/>
+        </w:numPr>
+        <w:spacing w:line="360" w:lineRule="auto"/>
+      </w:pPr>
+      <w:r>
+        <w:t>Программа должна быть эффективной и оптимизированной, с минимальным использованием ресурсов.</w:t>
+      </w:r>
+    </w:p>
+    <w:p>
+      <w:pPr>
+        <w:pStyle w:val="a3"/>
+        <w:numPr>
+          <w:ilvl w:val="1"/>
+          <w:numId w:val="27"/>
+        </w:numPr>
+        <w:spacing w:line="360" w:lineRule="auto"/>
+      </w:pPr>
+      <w:r>
+        <w:t>Весь код должен быть документирован с помощью комментариев, объясняющих его назначение, логику и входные/выходные данные.</w:t>
+      </w:r>
+    </w:p>
+    <w:p>
+      <w:pPr>
+        <w:pStyle w:val="a3"/>
+        <w:numPr>
+          <w:ilvl w:val="1"/>
+          <w:numId w:val="27"/>
+        </w:numPr>
+        <w:spacing w:line="360" w:lineRule="auto"/>
+      </w:pPr>
+      <w:r>
+        <w:t xml:space="preserve">Программа должна быть кроссплатформенной и должна работать как на операционных системах </w:t>
+      </w:r>
+      <w:proofErr w:type="spellStart"/>
+      <w:r>
+        <w:t>Windows</w:t>
+      </w:r>
+      <w:proofErr w:type="spellEnd"/>
+      <w:r>
+        <w:t xml:space="preserve">, так и на </w:t>
+      </w:r>
+      <w:proofErr w:type="spellStart"/>
+      <w:r>
+        <w:t>Linux</w:t>
+      </w:r>
+      <w:proofErr w:type="spellEnd"/>
+      <w:r>
+        <w:t xml:space="preserve"> или </w:t>
+      </w:r>
+      <w:proofErr w:type="spellStart"/>
+      <w:r>
+        <w:t>MacOS</w:t>
+      </w:r>
+      <w:proofErr w:type="spellEnd"/>
+      <w:r>
+        <w:t>.</w:t>
+      </w:r>
+    </w:p>
+    <w:p>
+      <w:pPr>
+        <w:pStyle w:val="a3"/>
+        <w:numPr>
+          <w:ilvl w:val="1"/>
+          <w:numId w:val="27"/>
+        </w:numPr>
+        <w:spacing w:line="360" w:lineRule="auto"/>
+      </w:pPr>
+      <w:r>
+        <w:t>Программа должна быть написана с использованием современных практик программирования и соблюдать стандарты языка C++.</w:t>
+      </w:r>
+    </w:p>
+    <w:p>
+      <w:pPr>
+        <w:pStyle w:val="a3"/>
+        <w:numPr>
+          <w:ilvl w:val="1"/>
+          <w:numId w:val="27"/>
+        </w:numPr>
+        <w:spacing w:line="360" w:lineRule="auto"/>
+      </w:pPr>
+      <w:r>
+        <w:t>Код должен быть проверен на отсутствие ошибок и протестирован для обеспечения корректной работы.</w:t>
+      </w:r>
+    </w:p>
+    <w:p>
+      <w:pPr>
+        <w:pStyle w:val="a3"/>
+        <w:numPr>
+          <w:ilvl w:val="1"/>
+          <w:numId w:val="27"/>
+        </w:numPr>
+        <w:spacing w:line="360" w:lineRule="auto"/>
+      </w:pPr>
+      <w:r>
+        <w:t xml:space="preserve">Общие требования к программе помогут обеспечить ее качество, </w:t>
+      </w:r>
+      <w:proofErr w:type="spellStart"/>
+      <w:r>
+        <w:t>поддерживаемость</w:t>
+      </w:r>
+      <w:proofErr w:type="spellEnd"/>
+      <w:r>
+        <w:t>, эффективность и надежность, а также улучшат понимание и использование кода другими разработчиками.</w:t>
       </w:r>
     </w:p>
     <w:sectPr>
@@ -1935,6 +4388,127 @@
 <file path=word/numbering.xml><?xml version="1.0" encoding="utf-8"?>
 <w:numbering xmlns:wpc="http://schemas.microsoft.com/office/word/2010/wordprocessingCanvas" xmlns:cx="http://schemas.microsoft.com/office/drawing/2014/chartex" xmlns:cx1="http://schemas.microsoft.com/office/drawing/2015/9/8/chartex" xmlns:cx2="http://schemas.microsoft.com/office/drawing/2015/10/21/chartex" xmlns:cx3="http://schemas.microsoft.com/office/drawing/2016/5/9/chartex" xmlns:cx4="http://schemas.microsoft.com/office/drawing/2016/5/10/chartex" xmlns:cx5="http://schemas.microsoft.com/office/drawing/2016/5/11/chartex" xmlns:cx6="http://schemas.microsoft.com/office/drawing/2016/5/12/chartex" xmlns:cx7="http://schemas.microsoft.com/office/drawing/2016/5/13/chartex" xmlns:cx8="http://schemas.microsoft.com/office/drawing/2016/5/14/chartex" xmlns:mc="http://schemas.openxmlformats.org/markup-compatibility/2006" xmlns:aink="http://schemas.microsoft.com/office/drawing/2016/ink" xmlns:am3d="http://schemas.microsoft.com/office/drawing/2017/model3d" xmlns:o="urn:schemas-microsoft-com:office:office" xmlns:r="http://schemas.openxmlformats.org/officeDocument/2006/relationships" xmlns:m="http://schemas.openxmlformats.org/officeDocument/2006/math" xmlns:v="urn:schemas-microsoft-com:vml" xmlns:wp14="http://schemas.microsoft.com/office/word/2010/wordprocessingDrawing" xmlns:wp="http://schemas.openxmlformats.org/drawingml/2006/wordprocessingDrawing" xmlns:w10="urn:schemas-microsoft-com:office:word" xmlns:w="http://schemas.openxmlformats.org/wordprocessingml/2006/main" xmlns:w14="http://schemas.microsoft.com/office/word/2010/wordml" xmlns:w15="http://schemas.microsoft.com/office/word/2012/wordml" xmlns:w16cex="http://schemas.microsoft.com/office/word/2018/wordml/cex" xmlns:w16cid="http://schemas.microsoft.com/office/word/2016/wordml/cid" xmlns:w16="http://schemas.microsoft.com/office/word/2018/wordml" xmlns:w16se="http://schemas.microsoft.com/office/word/2015/wordml/symex" xmlns:wpg="http://schemas.microsoft.com/office/word/2010/wordprocessingGroup" xmlns:wpi="http://schemas.microsoft.com/office/word/2010/wordprocessingInk" xmlns:wne="http://schemas.microsoft.com/office/word/2006/wordml" xmlns:wps="http://schemas.microsoft.com/office/word/2010/wordprocessingShape" mc:Ignorable="w14 w15 w16se w16cid w16 w16cex wp14">
   <w:abstractNum w:abstractNumId="0" w15:restartNumberingAfterBreak="0">
+    <w:nsid w:val="053E386C"/>
+    <w:multiLevelType w:val="multilevel"/>
+    <w:tmpl w:val="86222BCC"/>
+    <w:lvl w:ilvl="0">
+      <w:start w:val="1"/>
+      <w:numFmt w:val="decimal"/>
+      <w:lvlText w:val="%1."/>
+      <w:lvlJc w:val="left"/>
+      <w:pPr>
+        <w:tabs>
+          <w:tab w:val="num" w:pos="720"/>
+        </w:tabs>
+        <w:ind w:left="720" w:hanging="360"/>
+      </w:pPr>
+    </w:lvl>
+    <w:lvl w:ilvl="1">
+      <w:start w:val="1"/>
+      <w:numFmt w:val="bullet"/>
+      <w:lvlText w:val=""/>
+      <w:lvlJc w:val="left"/>
+      <w:pPr>
+        <w:tabs>
+          <w:tab w:val="num" w:pos="1440"/>
+        </w:tabs>
+        <w:ind w:left="1440" w:hanging="360"/>
+      </w:pPr>
+      <w:rPr>
+        <w:rFonts w:ascii="Symbol" w:hAnsi="Symbol" w:hint="default"/>
+        <w:sz w:val="20"/>
+      </w:rPr>
+    </w:lvl>
+    <w:lvl w:ilvl="2">
+      <w:start w:val="1"/>
+      <w:numFmt w:val="bullet"/>
+      <w:lvlText w:val=""/>
+      <w:lvlJc w:val="left"/>
+      <w:pPr>
+        <w:tabs>
+          <w:tab w:val="num" w:pos="2160"/>
+        </w:tabs>
+        <w:ind w:left="2160" w:hanging="360"/>
+      </w:pPr>
+      <w:rPr>
+        <w:rFonts w:ascii="Symbol" w:hAnsi="Symbol" w:hint="default"/>
+        <w:sz w:val="20"/>
+      </w:rPr>
+    </w:lvl>
+    <w:lvl w:ilvl="3" w:tentative="1">
+      <w:start w:val="1"/>
+      <w:numFmt w:val="decimal"/>
+      <w:lvlText w:val="%4."/>
+      <w:lvlJc w:val="left"/>
+      <w:pPr>
+        <w:tabs>
+          <w:tab w:val="num" w:pos="2880"/>
+        </w:tabs>
+        <w:ind w:left="2880" w:hanging="360"/>
+      </w:pPr>
+    </w:lvl>
+    <w:lvl w:ilvl="4" w:tentative="1">
+      <w:start w:val="1"/>
+      <w:numFmt w:val="decimal"/>
+      <w:lvlText w:val="%5."/>
+      <w:lvlJc w:val="left"/>
+      <w:pPr>
+        <w:tabs>
+          <w:tab w:val="num" w:pos="3600"/>
+        </w:tabs>
+        <w:ind w:left="3600" w:hanging="360"/>
+      </w:pPr>
+    </w:lvl>
+    <w:lvl w:ilvl="5" w:tentative="1">
+      <w:start w:val="1"/>
+      <w:numFmt w:val="decimal"/>
+      <w:lvlText w:val="%6."/>
+      <w:lvlJc w:val="left"/>
+      <w:pPr>
+        <w:tabs>
+          <w:tab w:val="num" w:pos="4320"/>
+        </w:tabs>
+        <w:ind w:left="4320" w:hanging="360"/>
+      </w:pPr>
+    </w:lvl>
+    <w:lvl w:ilvl="6" w:tentative="1">
+      <w:start w:val="1"/>
+      <w:numFmt w:val="decimal"/>
+      <w:lvlText w:val="%7."/>
+      <w:lvlJc w:val="left"/>
+      <w:pPr>
+        <w:tabs>
+          <w:tab w:val="num" w:pos="5040"/>
+        </w:tabs>
+        <w:ind w:left="5040" w:hanging="360"/>
+      </w:pPr>
+    </w:lvl>
+    <w:lvl w:ilvl="7" w:tentative="1">
+      <w:start w:val="1"/>
+      <w:numFmt w:val="decimal"/>
+      <w:lvlText w:val="%8."/>
+      <w:lvlJc w:val="left"/>
+      <w:pPr>
+        <w:tabs>
+          <w:tab w:val="num" w:pos="5760"/>
+        </w:tabs>
+        <w:ind w:left="5760" w:hanging="360"/>
+      </w:pPr>
+    </w:lvl>
+    <w:lvl w:ilvl="8" w:tentative="1">
+      <w:start w:val="1"/>
+      <w:numFmt w:val="decimal"/>
+      <w:lvlText w:val="%9."/>
+      <w:lvlJc w:val="left"/>
+      <w:pPr>
+        <w:tabs>
+          <w:tab w:val="num" w:pos="6480"/>
+        </w:tabs>
+        <w:ind w:left="6480" w:hanging="360"/>
+      </w:pPr>
+    </w:lvl>
+  </w:abstractNum>
+  <w:abstractNum w:abstractNumId="1" w15:restartNumberingAfterBreak="0">
     <w:nsid w:val="0F247B14"/>
     <w:multiLevelType w:val="multilevel"/>
     <w:tmpl w:val="A0E4DA6C"/>
@@ -2071,7 +4645,144 @@
       </w:rPr>
     </w:lvl>
   </w:abstractNum>
-  <w:abstractNum w:abstractNumId="1" w15:restartNumberingAfterBreak="0">
+  <w:abstractNum w:abstractNumId="2" w15:restartNumberingAfterBreak="0">
+    <w:nsid w:val="14C462B6"/>
+    <w:multiLevelType w:val="multilevel"/>
+    <w:tmpl w:val="A0E4DA6C"/>
+    <w:lvl w:ilvl="0">
+      <w:start w:val="1"/>
+      <w:numFmt w:val="decimal"/>
+      <w:lvlText w:val="%1."/>
+      <w:lvlJc w:val="left"/>
+      <w:pPr>
+        <w:ind w:left="720" w:hanging="360"/>
+      </w:pPr>
+      <w:rPr>
+        <w:rFonts w:hint="default"/>
+      </w:rPr>
+    </w:lvl>
+    <w:lvl w:ilvl="1">
+      <w:start w:val="3"/>
+      <w:numFmt w:val="decimal"/>
+      <w:isLgl/>
+      <w:lvlText w:val="%1.%2"/>
+      <w:lvlJc w:val="left"/>
+      <w:pPr>
+        <w:ind w:left="1005" w:hanging="645"/>
+      </w:pPr>
+      <w:rPr>
+        <w:rFonts w:hint="default"/>
+        <w:b/>
+        <w:i/>
+      </w:rPr>
+    </w:lvl>
+    <w:lvl w:ilvl="2">
+      <w:start w:val="3"/>
+      <w:numFmt w:val="decimal"/>
+      <w:isLgl/>
+      <w:lvlText w:val="%1.%2.%3"/>
+      <w:lvlJc w:val="left"/>
+      <w:pPr>
+        <w:ind w:left="1080" w:hanging="720"/>
+      </w:pPr>
+      <w:rPr>
+        <w:rFonts w:hint="default"/>
+        <w:b/>
+        <w:i/>
+      </w:rPr>
+    </w:lvl>
+    <w:lvl w:ilvl="3">
+      <w:start w:val="1"/>
+      <w:numFmt w:val="decimal"/>
+      <w:isLgl/>
+      <w:lvlText w:val="%1.%2.%3.%4"/>
+      <w:lvlJc w:val="left"/>
+      <w:pPr>
+        <w:ind w:left="1440" w:hanging="1080"/>
+      </w:pPr>
+      <w:rPr>
+        <w:rFonts w:hint="default"/>
+        <w:b/>
+        <w:i/>
+      </w:rPr>
+    </w:lvl>
+    <w:lvl w:ilvl="4">
+      <w:start w:val="1"/>
+      <w:numFmt w:val="decimal"/>
+      <w:isLgl/>
+      <w:lvlText w:val="%1.%2.%3.%4.%5"/>
+      <w:lvlJc w:val="left"/>
+      <w:pPr>
+        <w:ind w:left="1440" w:hanging="1080"/>
+      </w:pPr>
+      <w:rPr>
+        <w:rFonts w:hint="default"/>
+        <w:b/>
+        <w:i/>
+      </w:rPr>
+    </w:lvl>
+    <w:lvl w:ilvl="5">
+      <w:start w:val="1"/>
+      <w:numFmt w:val="decimal"/>
+      <w:isLgl/>
+      <w:lvlText w:val="%1.%2.%3.%4.%5.%6"/>
+      <w:lvlJc w:val="left"/>
+      <w:pPr>
+        <w:ind w:left="1800" w:hanging="1440"/>
+      </w:pPr>
+      <w:rPr>
+        <w:rFonts w:hint="default"/>
+        <w:b/>
+        <w:i/>
+      </w:rPr>
+    </w:lvl>
+    <w:lvl w:ilvl="6">
+      <w:start w:val="1"/>
+      <w:numFmt w:val="decimal"/>
+      <w:isLgl/>
+      <w:lvlText w:val="%1.%2.%3.%4.%5.%6.%7"/>
+      <w:lvlJc w:val="left"/>
+      <w:pPr>
+        <w:ind w:left="1800" w:hanging="1440"/>
+      </w:pPr>
+      <w:rPr>
+        <w:rFonts w:hint="default"/>
+        <w:b/>
+        <w:i/>
+      </w:rPr>
+    </w:lvl>
+    <w:lvl w:ilvl="7">
+      <w:start w:val="1"/>
+      <w:numFmt w:val="decimal"/>
+      <w:isLgl/>
+      <w:lvlText w:val="%1.%2.%3.%4.%5.%6.%7.%8"/>
+      <w:lvlJc w:val="left"/>
+      <w:pPr>
+        <w:ind w:left="2160" w:hanging="1800"/>
+      </w:pPr>
+      <w:rPr>
+        <w:rFonts w:hint="default"/>
+        <w:b/>
+        <w:i/>
+      </w:rPr>
+    </w:lvl>
+    <w:lvl w:ilvl="8">
+      <w:start w:val="1"/>
+      <w:numFmt w:val="decimal"/>
+      <w:isLgl/>
+      <w:lvlText w:val="%1.%2.%3.%4.%5.%6.%7.%8.%9"/>
+      <w:lvlJc w:val="left"/>
+      <w:pPr>
+        <w:ind w:left="2520" w:hanging="2160"/>
+      </w:pPr>
+      <w:rPr>
+        <w:rFonts w:hint="default"/>
+        <w:b/>
+        <w:i/>
+      </w:rPr>
+    </w:lvl>
+  </w:abstractNum>
+  <w:abstractNum w:abstractNumId="3" w15:restartNumberingAfterBreak="0">
     <w:nsid w:val="16420EB3"/>
     <w:multiLevelType w:val="multilevel"/>
     <w:tmpl w:val="236E96D2"/>
@@ -2184,7 +4895,322 @@
       </w:pPr>
     </w:lvl>
   </w:abstractNum>
-  <w:abstractNum w:abstractNumId="2" w15:restartNumberingAfterBreak="0">
+  <w:abstractNum w:abstractNumId="4" w15:restartNumberingAfterBreak="0">
+    <w:nsid w:val="17FA1085"/>
+    <w:multiLevelType w:val="hybridMultilevel"/>
+    <w:tmpl w:val="BF746FBA"/>
+    <w:lvl w:ilvl="0" w:tplc="04190001">
+      <w:start w:val="1"/>
+      <w:numFmt w:val="bullet"/>
+      <w:lvlText w:val=""/>
+      <w:lvlJc w:val="left"/>
+      <w:pPr>
+        <w:ind w:left="1429" w:hanging="360"/>
+      </w:pPr>
+      <w:rPr>
+        <w:rFonts w:ascii="Symbol" w:hAnsi="Symbol" w:hint="default"/>
+      </w:rPr>
+    </w:lvl>
+    <w:lvl w:ilvl="1" w:tplc="04190003" w:tentative="1">
+      <w:start w:val="1"/>
+      <w:numFmt w:val="bullet"/>
+      <w:lvlText w:val="o"/>
+      <w:lvlJc w:val="left"/>
+      <w:pPr>
+        <w:ind w:left="2149" w:hanging="360"/>
+      </w:pPr>
+      <w:rPr>
+        <w:rFonts w:ascii="Courier New" w:hAnsi="Courier New" w:cs="Courier New" w:hint="default"/>
+      </w:rPr>
+    </w:lvl>
+    <w:lvl w:ilvl="2" w:tplc="04190005" w:tentative="1">
+      <w:start w:val="1"/>
+      <w:numFmt w:val="bullet"/>
+      <w:lvlText w:val=""/>
+      <w:lvlJc w:val="left"/>
+      <w:pPr>
+        <w:ind w:left="2869" w:hanging="360"/>
+      </w:pPr>
+      <w:rPr>
+        <w:rFonts w:ascii="Wingdings" w:hAnsi="Wingdings" w:hint="default"/>
+      </w:rPr>
+    </w:lvl>
+    <w:lvl w:ilvl="3" w:tplc="04190001" w:tentative="1">
+      <w:start w:val="1"/>
+      <w:numFmt w:val="bullet"/>
+      <w:lvlText w:val=""/>
+      <w:lvlJc w:val="left"/>
+      <w:pPr>
+        <w:ind w:left="3589" w:hanging="360"/>
+      </w:pPr>
+      <w:rPr>
+        <w:rFonts w:ascii="Symbol" w:hAnsi="Symbol" w:hint="default"/>
+      </w:rPr>
+    </w:lvl>
+    <w:lvl w:ilvl="4" w:tplc="04190003" w:tentative="1">
+      <w:start w:val="1"/>
+      <w:numFmt w:val="bullet"/>
+      <w:lvlText w:val="o"/>
+      <w:lvlJc w:val="left"/>
+      <w:pPr>
+        <w:ind w:left="4309" w:hanging="360"/>
+      </w:pPr>
+      <w:rPr>
+        <w:rFonts w:ascii="Courier New" w:hAnsi="Courier New" w:cs="Courier New" w:hint="default"/>
+      </w:rPr>
+    </w:lvl>
+    <w:lvl w:ilvl="5" w:tplc="04190005" w:tentative="1">
+      <w:start w:val="1"/>
+      <w:numFmt w:val="bullet"/>
+      <w:lvlText w:val=""/>
+      <w:lvlJc w:val="left"/>
+      <w:pPr>
+        <w:ind w:left="5029" w:hanging="360"/>
+      </w:pPr>
+      <w:rPr>
+        <w:rFonts w:ascii="Wingdings" w:hAnsi="Wingdings" w:hint="default"/>
+      </w:rPr>
+    </w:lvl>
+    <w:lvl w:ilvl="6" w:tplc="04190001" w:tentative="1">
+      <w:start w:val="1"/>
+      <w:numFmt w:val="bullet"/>
+      <w:lvlText w:val=""/>
+      <w:lvlJc w:val="left"/>
+      <w:pPr>
+        <w:ind w:left="5749" w:hanging="360"/>
+      </w:pPr>
+      <w:rPr>
+        <w:rFonts w:ascii="Symbol" w:hAnsi="Symbol" w:hint="default"/>
+      </w:rPr>
+    </w:lvl>
+    <w:lvl w:ilvl="7" w:tplc="04190003" w:tentative="1">
+      <w:start w:val="1"/>
+      <w:numFmt w:val="bullet"/>
+      <w:lvlText w:val="o"/>
+      <w:lvlJc w:val="left"/>
+      <w:pPr>
+        <w:ind w:left="6469" w:hanging="360"/>
+      </w:pPr>
+      <w:rPr>
+        <w:rFonts w:ascii="Courier New" w:hAnsi="Courier New" w:cs="Courier New" w:hint="default"/>
+      </w:rPr>
+    </w:lvl>
+    <w:lvl w:ilvl="8" w:tplc="04190005" w:tentative="1">
+      <w:start w:val="1"/>
+      <w:numFmt w:val="bullet"/>
+      <w:lvlText w:val=""/>
+      <w:lvlJc w:val="left"/>
+      <w:pPr>
+        <w:ind w:left="7189" w:hanging="360"/>
+      </w:pPr>
+      <w:rPr>
+        <w:rFonts w:ascii="Wingdings" w:hAnsi="Wingdings" w:hint="default"/>
+      </w:rPr>
+    </w:lvl>
+  </w:abstractNum>
+  <w:abstractNum w:abstractNumId="5" w15:restartNumberingAfterBreak="0">
+    <w:nsid w:val="19F4508E"/>
+    <w:multiLevelType w:val="hybridMultilevel"/>
+    <w:tmpl w:val="1A0E06E2"/>
+    <w:lvl w:ilvl="0" w:tplc="04190001">
+      <w:start w:val="1"/>
+      <w:numFmt w:val="bullet"/>
+      <w:lvlText w:val=""/>
+      <w:lvlJc w:val="left"/>
+      <w:pPr>
+        <w:ind w:left="1429" w:hanging="360"/>
+      </w:pPr>
+      <w:rPr>
+        <w:rFonts w:ascii="Symbol" w:hAnsi="Symbol" w:hint="default"/>
+      </w:rPr>
+    </w:lvl>
+    <w:lvl w:ilvl="1" w:tplc="04190003" w:tentative="1">
+      <w:start w:val="1"/>
+      <w:numFmt w:val="bullet"/>
+      <w:lvlText w:val="o"/>
+      <w:lvlJc w:val="left"/>
+      <w:pPr>
+        <w:ind w:left="2149" w:hanging="360"/>
+      </w:pPr>
+      <w:rPr>
+        <w:rFonts w:ascii="Courier New" w:hAnsi="Courier New" w:cs="Courier New" w:hint="default"/>
+      </w:rPr>
+    </w:lvl>
+    <w:lvl w:ilvl="2" w:tplc="04190005" w:tentative="1">
+      <w:start w:val="1"/>
+      <w:numFmt w:val="bullet"/>
+      <w:lvlText w:val=""/>
+      <w:lvlJc w:val="left"/>
+      <w:pPr>
+        <w:ind w:left="2869" w:hanging="360"/>
+      </w:pPr>
+      <w:rPr>
+        <w:rFonts w:ascii="Wingdings" w:hAnsi="Wingdings" w:hint="default"/>
+      </w:rPr>
+    </w:lvl>
+    <w:lvl w:ilvl="3" w:tplc="04190001" w:tentative="1">
+      <w:start w:val="1"/>
+      <w:numFmt w:val="bullet"/>
+      <w:lvlText w:val=""/>
+      <w:lvlJc w:val="left"/>
+      <w:pPr>
+        <w:ind w:left="3589" w:hanging="360"/>
+      </w:pPr>
+      <w:rPr>
+        <w:rFonts w:ascii="Symbol" w:hAnsi="Symbol" w:hint="default"/>
+      </w:rPr>
+    </w:lvl>
+    <w:lvl w:ilvl="4" w:tplc="04190003" w:tentative="1">
+      <w:start w:val="1"/>
+      <w:numFmt w:val="bullet"/>
+      <w:lvlText w:val="o"/>
+      <w:lvlJc w:val="left"/>
+      <w:pPr>
+        <w:ind w:left="4309" w:hanging="360"/>
+      </w:pPr>
+      <w:rPr>
+        <w:rFonts w:ascii="Courier New" w:hAnsi="Courier New" w:cs="Courier New" w:hint="default"/>
+      </w:rPr>
+    </w:lvl>
+    <w:lvl w:ilvl="5" w:tplc="04190005" w:tentative="1">
+      <w:start w:val="1"/>
+      <w:numFmt w:val="bullet"/>
+      <w:lvlText w:val=""/>
+      <w:lvlJc w:val="left"/>
+      <w:pPr>
+        <w:ind w:left="5029" w:hanging="360"/>
+      </w:pPr>
+      <w:rPr>
+        <w:rFonts w:ascii="Wingdings" w:hAnsi="Wingdings" w:hint="default"/>
+      </w:rPr>
+    </w:lvl>
+    <w:lvl w:ilvl="6" w:tplc="04190001" w:tentative="1">
+      <w:start w:val="1"/>
+      <w:numFmt w:val="bullet"/>
+      <w:lvlText w:val=""/>
+      <w:lvlJc w:val="left"/>
+      <w:pPr>
+        <w:ind w:left="5749" w:hanging="360"/>
+      </w:pPr>
+      <w:rPr>
+        <w:rFonts w:ascii="Symbol" w:hAnsi="Symbol" w:hint="default"/>
+      </w:rPr>
+    </w:lvl>
+    <w:lvl w:ilvl="7" w:tplc="04190003" w:tentative="1">
+      <w:start w:val="1"/>
+      <w:numFmt w:val="bullet"/>
+      <w:lvlText w:val="o"/>
+      <w:lvlJc w:val="left"/>
+      <w:pPr>
+        <w:ind w:left="6469" w:hanging="360"/>
+      </w:pPr>
+      <w:rPr>
+        <w:rFonts w:ascii="Courier New" w:hAnsi="Courier New" w:cs="Courier New" w:hint="default"/>
+      </w:rPr>
+    </w:lvl>
+    <w:lvl w:ilvl="8" w:tplc="04190005" w:tentative="1">
+      <w:start w:val="1"/>
+      <w:numFmt w:val="bullet"/>
+      <w:lvlText w:val=""/>
+      <w:lvlJc w:val="left"/>
+      <w:pPr>
+        <w:ind w:left="7189" w:hanging="360"/>
+      </w:pPr>
+      <w:rPr>
+        <w:rFonts w:ascii="Wingdings" w:hAnsi="Wingdings" w:hint="default"/>
+      </w:rPr>
+    </w:lvl>
+  </w:abstractNum>
+  <w:abstractNum w:abstractNumId="6" w15:restartNumberingAfterBreak="0">
+    <w:nsid w:val="222F1DD8"/>
+    <w:multiLevelType w:val="hybridMultilevel"/>
+    <w:tmpl w:val="D6867C30"/>
+    <w:lvl w:ilvl="0" w:tplc="0419000F">
+      <w:start w:val="1"/>
+      <w:numFmt w:val="decimal"/>
+      <w:lvlText w:val="%1."/>
+      <w:lvlJc w:val="left"/>
+      <w:pPr>
+        <w:ind w:left="720" w:hanging="360"/>
+      </w:pPr>
+      <w:rPr>
+        <w:rFonts w:hint="default"/>
+      </w:rPr>
+    </w:lvl>
+    <w:lvl w:ilvl="1" w:tplc="04190019" w:tentative="1">
+      <w:start w:val="1"/>
+      <w:numFmt w:val="lowerLetter"/>
+      <w:lvlText w:val="%2."/>
+      <w:lvlJc w:val="left"/>
+      <w:pPr>
+        <w:ind w:left="1440" w:hanging="360"/>
+      </w:pPr>
+    </w:lvl>
+    <w:lvl w:ilvl="2" w:tplc="0419001B" w:tentative="1">
+      <w:start w:val="1"/>
+      <w:numFmt w:val="lowerRoman"/>
+      <w:lvlText w:val="%3."/>
+      <w:lvlJc w:val="right"/>
+      <w:pPr>
+        <w:ind w:left="2160" w:hanging="180"/>
+      </w:pPr>
+    </w:lvl>
+    <w:lvl w:ilvl="3" w:tplc="0419000F" w:tentative="1">
+      <w:start w:val="1"/>
+      <w:numFmt w:val="decimal"/>
+      <w:lvlText w:val="%4."/>
+      <w:lvlJc w:val="left"/>
+      <w:pPr>
+        <w:ind w:left="2880" w:hanging="360"/>
+      </w:pPr>
+    </w:lvl>
+    <w:lvl w:ilvl="4" w:tplc="04190019" w:tentative="1">
+      <w:start w:val="1"/>
+      <w:numFmt w:val="lowerLetter"/>
+      <w:lvlText w:val="%5."/>
+      <w:lvlJc w:val="left"/>
+      <w:pPr>
+        <w:ind w:left="3600" w:hanging="360"/>
+      </w:pPr>
+    </w:lvl>
+    <w:lvl w:ilvl="5" w:tplc="0419001B" w:tentative="1">
+      <w:start w:val="1"/>
+      <w:numFmt w:val="lowerRoman"/>
+      <w:lvlText w:val="%6."/>
+      <w:lvlJc w:val="right"/>
+      <w:pPr>
+        <w:ind w:left="4320" w:hanging="180"/>
+      </w:pPr>
+    </w:lvl>
+    <w:lvl w:ilvl="6" w:tplc="0419000F" w:tentative="1">
+      <w:start w:val="1"/>
+      <w:numFmt w:val="decimal"/>
+      <w:lvlText w:val="%7."/>
+      <w:lvlJc w:val="left"/>
+      <w:pPr>
+        <w:ind w:left="5040" w:hanging="360"/>
+      </w:pPr>
+    </w:lvl>
+    <w:lvl w:ilvl="7" w:tplc="04190019" w:tentative="1">
+      <w:start w:val="1"/>
+      <w:numFmt w:val="lowerLetter"/>
+      <w:lvlText w:val="%8."/>
+      <w:lvlJc w:val="left"/>
+      <w:pPr>
+        <w:ind w:left="5760" w:hanging="360"/>
+      </w:pPr>
+    </w:lvl>
+    <w:lvl w:ilvl="8" w:tplc="0419001B" w:tentative="1">
+      <w:start w:val="1"/>
+      <w:numFmt w:val="lowerRoman"/>
+      <w:lvlText w:val="%9."/>
+      <w:lvlJc w:val="right"/>
+      <w:pPr>
+        <w:ind w:left="6480" w:hanging="180"/>
+      </w:pPr>
+    </w:lvl>
+  </w:abstractNum>
+  <w:abstractNum w:abstractNumId="7" w15:restartNumberingAfterBreak="0">
     <w:nsid w:val="26CC12EA"/>
     <w:multiLevelType w:val="multilevel"/>
     <w:tmpl w:val="B7EC6586"/>
@@ -2297,7 +5323,7 @@
       </w:pPr>
     </w:lvl>
   </w:abstractNum>
-  <w:abstractNum w:abstractNumId="3" w15:restartNumberingAfterBreak="0">
+  <w:abstractNum w:abstractNumId="8" w15:restartNumberingAfterBreak="0">
     <w:nsid w:val="273D1C12"/>
     <w:multiLevelType w:val="multilevel"/>
     <w:tmpl w:val="16C4C008"/>
@@ -2446,7 +5472,233 @@
       </w:rPr>
     </w:lvl>
   </w:abstractNum>
-  <w:abstractNum w:abstractNumId="4" w15:restartNumberingAfterBreak="0">
+  <w:abstractNum w:abstractNumId="9" w15:restartNumberingAfterBreak="0">
+    <w:nsid w:val="2821346C"/>
+    <w:multiLevelType w:val="multilevel"/>
+    <w:tmpl w:val="BFBE6752"/>
+    <w:lvl w:ilvl="0">
+      <w:start w:val="3"/>
+      <w:numFmt w:val="decimal"/>
+      <w:lvlText w:val="%1."/>
+      <w:lvlJc w:val="left"/>
+      <w:pPr>
+        <w:tabs>
+          <w:tab w:val="num" w:pos="720"/>
+        </w:tabs>
+        <w:ind w:left="720" w:hanging="360"/>
+      </w:pPr>
+    </w:lvl>
+    <w:lvl w:ilvl="1" w:tentative="1">
+      <w:start w:val="1"/>
+      <w:numFmt w:val="decimal"/>
+      <w:lvlText w:val="%2."/>
+      <w:lvlJc w:val="left"/>
+      <w:pPr>
+        <w:tabs>
+          <w:tab w:val="num" w:pos="1440"/>
+        </w:tabs>
+        <w:ind w:left="1440" w:hanging="360"/>
+      </w:pPr>
+    </w:lvl>
+    <w:lvl w:ilvl="2" w:tentative="1">
+      <w:start w:val="1"/>
+      <w:numFmt w:val="decimal"/>
+      <w:lvlText w:val="%3."/>
+      <w:lvlJc w:val="left"/>
+      <w:pPr>
+        <w:tabs>
+          <w:tab w:val="num" w:pos="2160"/>
+        </w:tabs>
+        <w:ind w:left="2160" w:hanging="360"/>
+      </w:pPr>
+    </w:lvl>
+    <w:lvl w:ilvl="3" w:tentative="1">
+      <w:start w:val="1"/>
+      <w:numFmt w:val="decimal"/>
+      <w:lvlText w:val="%4."/>
+      <w:lvlJc w:val="left"/>
+      <w:pPr>
+        <w:tabs>
+          <w:tab w:val="num" w:pos="2880"/>
+        </w:tabs>
+        <w:ind w:left="2880" w:hanging="360"/>
+      </w:pPr>
+    </w:lvl>
+    <w:lvl w:ilvl="4" w:tentative="1">
+      <w:start w:val="1"/>
+      <w:numFmt w:val="decimal"/>
+      <w:lvlText w:val="%5."/>
+      <w:lvlJc w:val="left"/>
+      <w:pPr>
+        <w:tabs>
+          <w:tab w:val="num" w:pos="3600"/>
+        </w:tabs>
+        <w:ind w:left="3600" w:hanging="360"/>
+      </w:pPr>
+    </w:lvl>
+    <w:lvl w:ilvl="5" w:tentative="1">
+      <w:start w:val="1"/>
+      <w:numFmt w:val="decimal"/>
+      <w:lvlText w:val="%6."/>
+      <w:lvlJc w:val="left"/>
+      <w:pPr>
+        <w:tabs>
+          <w:tab w:val="num" w:pos="4320"/>
+        </w:tabs>
+        <w:ind w:left="4320" w:hanging="360"/>
+      </w:pPr>
+    </w:lvl>
+    <w:lvl w:ilvl="6" w:tentative="1">
+      <w:start w:val="1"/>
+      <w:numFmt w:val="decimal"/>
+      <w:lvlText w:val="%7."/>
+      <w:lvlJc w:val="left"/>
+      <w:pPr>
+        <w:tabs>
+          <w:tab w:val="num" w:pos="5040"/>
+        </w:tabs>
+        <w:ind w:left="5040" w:hanging="360"/>
+      </w:pPr>
+    </w:lvl>
+    <w:lvl w:ilvl="7" w:tentative="1">
+      <w:start w:val="1"/>
+      <w:numFmt w:val="decimal"/>
+      <w:lvlText w:val="%8."/>
+      <w:lvlJc w:val="left"/>
+      <w:pPr>
+        <w:tabs>
+          <w:tab w:val="num" w:pos="5760"/>
+        </w:tabs>
+        <w:ind w:left="5760" w:hanging="360"/>
+      </w:pPr>
+    </w:lvl>
+    <w:lvl w:ilvl="8" w:tentative="1">
+      <w:start w:val="1"/>
+      <w:numFmt w:val="decimal"/>
+      <w:lvlText w:val="%9."/>
+      <w:lvlJc w:val="left"/>
+      <w:pPr>
+        <w:tabs>
+          <w:tab w:val="num" w:pos="6480"/>
+        </w:tabs>
+        <w:ind w:left="6480" w:hanging="360"/>
+      </w:pPr>
+    </w:lvl>
+  </w:abstractNum>
+  <w:abstractNum w:abstractNumId="10" w15:restartNumberingAfterBreak="0">
+    <w:nsid w:val="29487374"/>
+    <w:multiLevelType w:val="hybridMultilevel"/>
+    <w:tmpl w:val="E27C3F64"/>
+    <w:lvl w:ilvl="0" w:tplc="04190001">
+      <w:start w:val="1"/>
+      <w:numFmt w:val="bullet"/>
+      <w:lvlText w:val=""/>
+      <w:lvlJc w:val="left"/>
+      <w:pPr>
+        <w:ind w:left="2434" w:hanging="360"/>
+      </w:pPr>
+      <w:rPr>
+        <w:rFonts w:ascii="Symbol" w:hAnsi="Symbol" w:hint="default"/>
+      </w:rPr>
+    </w:lvl>
+    <w:lvl w:ilvl="1" w:tplc="04190003" w:tentative="1">
+      <w:start w:val="1"/>
+      <w:numFmt w:val="bullet"/>
+      <w:lvlText w:val="o"/>
+      <w:lvlJc w:val="left"/>
+      <w:pPr>
+        <w:ind w:left="3154" w:hanging="360"/>
+      </w:pPr>
+      <w:rPr>
+        <w:rFonts w:ascii="Courier New" w:hAnsi="Courier New" w:cs="Courier New" w:hint="default"/>
+      </w:rPr>
+    </w:lvl>
+    <w:lvl w:ilvl="2" w:tplc="04190005" w:tentative="1">
+      <w:start w:val="1"/>
+      <w:numFmt w:val="bullet"/>
+      <w:lvlText w:val=""/>
+      <w:lvlJc w:val="left"/>
+      <w:pPr>
+        <w:ind w:left="3874" w:hanging="360"/>
+      </w:pPr>
+      <w:rPr>
+        <w:rFonts w:ascii="Wingdings" w:hAnsi="Wingdings" w:hint="default"/>
+      </w:rPr>
+    </w:lvl>
+    <w:lvl w:ilvl="3" w:tplc="04190001" w:tentative="1">
+      <w:start w:val="1"/>
+      <w:numFmt w:val="bullet"/>
+      <w:lvlText w:val=""/>
+      <w:lvlJc w:val="left"/>
+      <w:pPr>
+        <w:ind w:left="4594" w:hanging="360"/>
+      </w:pPr>
+      <w:rPr>
+        <w:rFonts w:ascii="Symbol" w:hAnsi="Symbol" w:hint="default"/>
+      </w:rPr>
+    </w:lvl>
+    <w:lvl w:ilvl="4" w:tplc="04190003" w:tentative="1">
+      <w:start w:val="1"/>
+      <w:numFmt w:val="bullet"/>
+      <w:lvlText w:val="o"/>
+      <w:lvlJc w:val="left"/>
+      <w:pPr>
+        <w:ind w:left="5314" w:hanging="360"/>
+      </w:pPr>
+      <w:rPr>
+        <w:rFonts w:ascii="Courier New" w:hAnsi="Courier New" w:cs="Courier New" w:hint="default"/>
+      </w:rPr>
+    </w:lvl>
+    <w:lvl w:ilvl="5" w:tplc="04190005" w:tentative="1">
+      <w:start w:val="1"/>
+      <w:numFmt w:val="bullet"/>
+      <w:lvlText w:val=""/>
+      <w:lvlJc w:val="left"/>
+      <w:pPr>
+        <w:ind w:left="6034" w:hanging="360"/>
+      </w:pPr>
+      <w:rPr>
+        <w:rFonts w:ascii="Wingdings" w:hAnsi="Wingdings" w:hint="default"/>
+      </w:rPr>
+    </w:lvl>
+    <w:lvl w:ilvl="6" w:tplc="04190001" w:tentative="1">
+      <w:start w:val="1"/>
+      <w:numFmt w:val="bullet"/>
+      <w:lvlText w:val=""/>
+      <w:lvlJc w:val="left"/>
+      <w:pPr>
+        <w:ind w:left="6754" w:hanging="360"/>
+      </w:pPr>
+      <w:rPr>
+        <w:rFonts w:ascii="Symbol" w:hAnsi="Symbol" w:hint="default"/>
+      </w:rPr>
+    </w:lvl>
+    <w:lvl w:ilvl="7" w:tplc="04190003" w:tentative="1">
+      <w:start w:val="1"/>
+      <w:numFmt w:val="bullet"/>
+      <w:lvlText w:val="o"/>
+      <w:lvlJc w:val="left"/>
+      <w:pPr>
+        <w:ind w:left="7474" w:hanging="360"/>
+      </w:pPr>
+      <w:rPr>
+        <w:rFonts w:ascii="Courier New" w:hAnsi="Courier New" w:cs="Courier New" w:hint="default"/>
+      </w:rPr>
+    </w:lvl>
+    <w:lvl w:ilvl="8" w:tplc="04190005" w:tentative="1">
+      <w:start w:val="1"/>
+      <w:numFmt w:val="bullet"/>
+      <w:lvlText w:val=""/>
+      <w:lvlJc w:val="left"/>
+      <w:pPr>
+        <w:ind w:left="8194" w:hanging="360"/>
+      </w:pPr>
+      <w:rPr>
+        <w:rFonts w:ascii="Wingdings" w:hAnsi="Wingdings" w:hint="default"/>
+      </w:rPr>
+    </w:lvl>
+  </w:abstractNum>
+  <w:abstractNum w:abstractNumId="11" w15:restartNumberingAfterBreak="0">
     <w:nsid w:val="334D4E7F"/>
     <w:multiLevelType w:val="multilevel"/>
     <w:tmpl w:val="429A62B0"/>
@@ -2595,7 +5847,7 @@
       </w:rPr>
     </w:lvl>
   </w:abstractNum>
-  <w:abstractNum w:abstractNumId="5" w15:restartNumberingAfterBreak="0">
+  <w:abstractNum w:abstractNumId="12" w15:restartNumberingAfterBreak="0">
     <w:nsid w:val="36CE4301"/>
     <w:multiLevelType w:val="multilevel"/>
     <w:tmpl w:val="7BEA608A"/>
@@ -2708,7 +5960,7 @@
       </w:pPr>
     </w:lvl>
   </w:abstractNum>
-  <w:abstractNum w:abstractNumId="6" w15:restartNumberingAfterBreak="0">
+  <w:abstractNum w:abstractNumId="13" w15:restartNumberingAfterBreak="0">
     <w:nsid w:val="376C582E"/>
     <w:multiLevelType w:val="multilevel"/>
     <w:tmpl w:val="8488FA7A"/>
@@ -2797,7 +6049,144 @@
       </w:pPr>
     </w:lvl>
   </w:abstractNum>
-  <w:abstractNum w:abstractNumId="7" w15:restartNumberingAfterBreak="0">
+  <w:abstractNum w:abstractNumId="14" w15:restartNumberingAfterBreak="0">
+    <w:nsid w:val="3A993CD4"/>
+    <w:multiLevelType w:val="multilevel"/>
+    <w:tmpl w:val="A0E4DA6C"/>
+    <w:lvl w:ilvl="0">
+      <w:start w:val="1"/>
+      <w:numFmt w:val="decimal"/>
+      <w:lvlText w:val="%1."/>
+      <w:lvlJc w:val="left"/>
+      <w:pPr>
+        <w:ind w:left="720" w:hanging="360"/>
+      </w:pPr>
+      <w:rPr>
+        <w:rFonts w:hint="default"/>
+      </w:rPr>
+    </w:lvl>
+    <w:lvl w:ilvl="1">
+      <w:start w:val="3"/>
+      <w:numFmt w:val="decimal"/>
+      <w:isLgl/>
+      <w:lvlText w:val="%1.%2"/>
+      <w:lvlJc w:val="left"/>
+      <w:pPr>
+        <w:ind w:left="1005" w:hanging="645"/>
+      </w:pPr>
+      <w:rPr>
+        <w:rFonts w:hint="default"/>
+        <w:b/>
+        <w:i/>
+      </w:rPr>
+    </w:lvl>
+    <w:lvl w:ilvl="2">
+      <w:start w:val="3"/>
+      <w:numFmt w:val="decimal"/>
+      <w:isLgl/>
+      <w:lvlText w:val="%1.%2.%3"/>
+      <w:lvlJc w:val="left"/>
+      <w:pPr>
+        <w:ind w:left="1080" w:hanging="720"/>
+      </w:pPr>
+      <w:rPr>
+        <w:rFonts w:hint="default"/>
+        <w:b/>
+        <w:i/>
+      </w:rPr>
+    </w:lvl>
+    <w:lvl w:ilvl="3">
+      <w:start w:val="1"/>
+      <w:numFmt w:val="decimal"/>
+      <w:isLgl/>
+      <w:lvlText w:val="%1.%2.%3.%4"/>
+      <w:lvlJc w:val="left"/>
+      <w:pPr>
+        <w:ind w:left="1440" w:hanging="1080"/>
+      </w:pPr>
+      <w:rPr>
+        <w:rFonts w:hint="default"/>
+        <w:b/>
+        <w:i/>
+      </w:rPr>
+    </w:lvl>
+    <w:lvl w:ilvl="4">
+      <w:start w:val="1"/>
+      <w:numFmt w:val="decimal"/>
+      <w:isLgl/>
+      <w:lvlText w:val="%1.%2.%3.%4.%5"/>
+      <w:lvlJc w:val="left"/>
+      <w:pPr>
+        <w:ind w:left="1440" w:hanging="1080"/>
+      </w:pPr>
+      <w:rPr>
+        <w:rFonts w:hint="default"/>
+        <w:b/>
+        <w:i/>
+      </w:rPr>
+    </w:lvl>
+    <w:lvl w:ilvl="5">
+      <w:start w:val="1"/>
+      <w:numFmt w:val="decimal"/>
+      <w:isLgl/>
+      <w:lvlText w:val="%1.%2.%3.%4.%5.%6"/>
+      <w:lvlJc w:val="left"/>
+      <w:pPr>
+        <w:ind w:left="1800" w:hanging="1440"/>
+      </w:pPr>
+      <w:rPr>
+        <w:rFonts w:hint="default"/>
+        <w:b/>
+        <w:i/>
+      </w:rPr>
+    </w:lvl>
+    <w:lvl w:ilvl="6">
+      <w:start w:val="1"/>
+      <w:numFmt w:val="decimal"/>
+      <w:isLgl/>
+      <w:lvlText w:val="%1.%2.%3.%4.%5.%6.%7"/>
+      <w:lvlJc w:val="left"/>
+      <w:pPr>
+        <w:ind w:left="1800" w:hanging="1440"/>
+      </w:pPr>
+      <w:rPr>
+        <w:rFonts w:hint="default"/>
+        <w:b/>
+        <w:i/>
+      </w:rPr>
+    </w:lvl>
+    <w:lvl w:ilvl="7">
+      <w:start w:val="1"/>
+      <w:numFmt w:val="decimal"/>
+      <w:isLgl/>
+      <w:lvlText w:val="%1.%2.%3.%4.%5.%6.%7.%8"/>
+      <w:lvlJc w:val="left"/>
+      <w:pPr>
+        <w:ind w:left="2160" w:hanging="1800"/>
+      </w:pPr>
+      <w:rPr>
+        <w:rFonts w:hint="default"/>
+        <w:b/>
+        <w:i/>
+      </w:rPr>
+    </w:lvl>
+    <w:lvl w:ilvl="8">
+      <w:start w:val="1"/>
+      <w:numFmt w:val="decimal"/>
+      <w:isLgl/>
+      <w:lvlText w:val="%1.%2.%3.%4.%5.%6.%7.%8.%9"/>
+      <w:lvlJc w:val="left"/>
+      <w:pPr>
+        <w:ind w:left="2520" w:hanging="2160"/>
+      </w:pPr>
+      <w:rPr>
+        <w:rFonts w:hint="default"/>
+        <w:b/>
+        <w:i/>
+      </w:rPr>
+    </w:lvl>
+  </w:abstractNum>
+  <w:abstractNum w:abstractNumId="15" w15:restartNumberingAfterBreak="0">
     <w:nsid w:val="44997278"/>
     <w:multiLevelType w:val="multilevel"/>
     <w:tmpl w:val="63FEA4F0"/>
@@ -2910,7 +6299,7 @@
       </w:pPr>
     </w:lvl>
   </w:abstractNum>
-  <w:abstractNum w:abstractNumId="8" w15:restartNumberingAfterBreak="0">
+  <w:abstractNum w:abstractNumId="16" w15:restartNumberingAfterBreak="0">
     <w:nsid w:val="47571FD2"/>
     <w:multiLevelType w:val="hybridMultilevel"/>
     <w:tmpl w:val="0F4E89B8"/>
@@ -2999,7 +6388,7 @@
       </w:pPr>
     </w:lvl>
   </w:abstractNum>
-  <w:abstractNum w:abstractNumId="9" w15:restartNumberingAfterBreak="0">
+  <w:abstractNum w:abstractNumId="17" w15:restartNumberingAfterBreak="0">
     <w:nsid w:val="484259A7"/>
     <w:multiLevelType w:val="multilevel"/>
     <w:tmpl w:val="0419001F"/>
@@ -3085,7 +6474,143 @@
       </w:pPr>
     </w:lvl>
   </w:abstractNum>
-  <w:abstractNum w:abstractNumId="10" w15:restartNumberingAfterBreak="0">
+  <w:abstractNum w:abstractNumId="18" w15:restartNumberingAfterBreak="0">
+    <w:nsid w:val="49B27C13"/>
+    <w:multiLevelType w:val="multilevel"/>
+    <w:tmpl w:val="96BE839E"/>
+    <w:lvl w:ilvl="0">
+      <w:start w:val="1"/>
+      <w:numFmt w:val="decimal"/>
+      <w:lvlText w:val="%1."/>
+      <w:lvlJc w:val="left"/>
+      <w:pPr>
+        <w:ind w:left="720" w:hanging="360"/>
+      </w:pPr>
+      <w:rPr>
+        <w:rFonts w:hint="default"/>
+      </w:rPr>
+    </w:lvl>
+    <w:lvl w:ilvl="1">
+      <w:start w:val="1"/>
+      <w:numFmt w:val="bullet"/>
+      <w:lvlText w:val=""/>
+      <w:lvlJc w:val="left"/>
+      <w:pPr>
+        <w:ind w:left="1005" w:hanging="645"/>
+      </w:pPr>
+      <w:rPr>
+        <w:rFonts w:ascii="Symbol" w:hAnsi="Symbol" w:hint="default"/>
+        <w:b/>
+        <w:i/>
+      </w:rPr>
+    </w:lvl>
+    <w:lvl w:ilvl="2">
+      <w:start w:val="3"/>
+      <w:numFmt w:val="decimal"/>
+      <w:isLgl/>
+      <w:lvlText w:val="%1.%2.%3"/>
+      <w:lvlJc w:val="left"/>
+      <w:pPr>
+        <w:ind w:left="1080" w:hanging="720"/>
+      </w:pPr>
+      <w:rPr>
+        <w:rFonts w:hint="default"/>
+        <w:b/>
+        <w:i/>
+      </w:rPr>
+    </w:lvl>
+    <w:lvl w:ilvl="3">
+      <w:start w:val="1"/>
+      <w:numFmt w:val="decimal"/>
+      <w:isLgl/>
+      <w:lvlText w:val="%1.%2.%3.%4"/>
+      <w:lvlJc w:val="left"/>
+      <w:pPr>
+        <w:ind w:left="1440" w:hanging="1080"/>
+      </w:pPr>
+      <w:rPr>
+        <w:rFonts w:hint="default"/>
+        <w:b/>
+        <w:i/>
+      </w:rPr>
+    </w:lvl>
+    <w:lvl w:ilvl="4">
+      <w:start w:val="1"/>
+      <w:numFmt w:val="decimal"/>
+      <w:isLgl/>
+      <w:lvlText w:val="%1.%2.%3.%4.%5"/>
+      <w:lvlJc w:val="left"/>
+      <w:pPr>
+        <w:ind w:left="1440" w:hanging="1080"/>
+      </w:pPr>
+      <w:rPr>
+        <w:rFonts w:hint="default"/>
+        <w:b/>
+        <w:i/>
+      </w:rPr>
+    </w:lvl>
+    <w:lvl w:ilvl="5">
+      <w:start w:val="1"/>
+      <w:numFmt w:val="decimal"/>
+      <w:isLgl/>
+      <w:lvlText w:val="%1.%2.%3.%4.%5.%6"/>
+      <w:lvlJc w:val="left"/>
+      <w:pPr>
+        <w:ind w:left="1800" w:hanging="1440"/>
+      </w:pPr>
+      <w:rPr>
+        <w:rFonts w:hint="default"/>
+        <w:b/>
+        <w:i/>
+      </w:rPr>
+    </w:lvl>
+    <w:lvl w:ilvl="6">
+      <w:start w:val="1"/>
+      <w:numFmt w:val="decimal"/>
+      <w:isLgl/>
+      <w:lvlText w:val="%1.%2.%3.%4.%5.%6.%7"/>
+      <w:lvlJc w:val="left"/>
+      <w:pPr>
+        <w:ind w:left="1800" w:hanging="1440"/>
+      </w:pPr>
+      <w:rPr>
+        <w:rFonts w:hint="default"/>
+        <w:b/>
+        <w:i/>
+      </w:rPr>
+    </w:lvl>
+    <w:lvl w:ilvl="7">
+      <w:start w:val="1"/>
+      <w:numFmt w:val="decimal"/>
+      <w:isLgl/>
+      <w:lvlText w:val="%1.%2.%3.%4.%5.%6.%7.%8"/>
+      <w:lvlJc w:val="left"/>
+      <w:pPr>
+        <w:ind w:left="2160" w:hanging="1800"/>
+      </w:pPr>
+      <w:rPr>
+        <w:rFonts w:hint="default"/>
+        <w:b/>
+        <w:i/>
+      </w:rPr>
+    </w:lvl>
+    <w:lvl w:ilvl="8">
+      <w:start w:val="1"/>
+      <w:numFmt w:val="decimal"/>
+      <w:isLgl/>
+      <w:lvlText w:val="%1.%2.%3.%4.%5.%6.%7.%8.%9"/>
+      <w:lvlJc w:val="left"/>
+      <w:pPr>
+        <w:ind w:left="2520" w:hanging="2160"/>
+      </w:pPr>
+      <w:rPr>
+        <w:rFonts w:hint="default"/>
+        <w:b/>
+        <w:i/>
+      </w:rPr>
+    </w:lvl>
+  </w:abstractNum>
+  <w:abstractNum w:abstractNumId="19" w15:restartNumberingAfterBreak="0">
     <w:nsid w:val="4B2B7B28"/>
     <w:multiLevelType w:val="multilevel"/>
     <w:tmpl w:val="E04A0D8E"/>
@@ -3198,7 +6723,93 @@
       </w:pPr>
     </w:lvl>
   </w:abstractNum>
-  <w:abstractNum w:abstractNumId="11" w15:restartNumberingAfterBreak="0">
+  <w:abstractNum w:abstractNumId="20" w15:restartNumberingAfterBreak="0">
+    <w:nsid w:val="4C035E66"/>
+    <w:multiLevelType w:val="hybridMultilevel"/>
+    <w:tmpl w:val="73727A78"/>
+    <w:lvl w:ilvl="0" w:tplc="0419000F">
+      <w:start w:val="1"/>
+      <w:numFmt w:val="decimal"/>
+      <w:lvlText w:val="%1."/>
+      <w:lvlJc w:val="left"/>
+      <w:pPr>
+        <w:ind w:left="2433" w:hanging="360"/>
+      </w:pPr>
+    </w:lvl>
+    <w:lvl w:ilvl="1" w:tplc="04190019" w:tentative="1">
+      <w:start w:val="1"/>
+      <w:numFmt w:val="lowerLetter"/>
+      <w:lvlText w:val="%2."/>
+      <w:lvlJc w:val="left"/>
+      <w:pPr>
+        <w:ind w:left="3153" w:hanging="360"/>
+      </w:pPr>
+    </w:lvl>
+    <w:lvl w:ilvl="2" w:tplc="0419001B" w:tentative="1">
+      <w:start w:val="1"/>
+      <w:numFmt w:val="lowerRoman"/>
+      <w:lvlText w:val="%3."/>
+      <w:lvlJc w:val="right"/>
+      <w:pPr>
+        <w:ind w:left="3873" w:hanging="180"/>
+      </w:pPr>
+    </w:lvl>
+    <w:lvl w:ilvl="3" w:tplc="0419000F" w:tentative="1">
+      <w:start w:val="1"/>
+      <w:numFmt w:val="decimal"/>
+      <w:lvlText w:val="%4."/>
+      <w:lvlJc w:val="left"/>
+      <w:pPr>
+        <w:ind w:left="4593" w:hanging="360"/>
+      </w:pPr>
+    </w:lvl>
+    <w:lvl w:ilvl="4" w:tplc="04190019" w:tentative="1">
+      <w:start w:val="1"/>
+      <w:numFmt w:val="lowerLetter"/>
+      <w:lvlText w:val="%5."/>
+      <w:lvlJc w:val="left"/>
+      <w:pPr>
+        <w:ind w:left="5313" w:hanging="360"/>
+      </w:pPr>
+    </w:lvl>
+    <w:lvl w:ilvl="5" w:tplc="0419001B" w:tentative="1">
+      <w:start w:val="1"/>
+      <w:numFmt w:val="lowerRoman"/>
+      <w:lvlText w:val="%6."/>
+      <w:lvlJc w:val="right"/>
+      <w:pPr>
+        <w:ind w:left="6033" w:hanging="180"/>
+      </w:pPr>
+    </w:lvl>
+    <w:lvl w:ilvl="6" w:tplc="0419000F" w:tentative="1">
+      <w:start w:val="1"/>
+      <w:numFmt w:val="decimal"/>
+      <w:lvlText w:val="%7."/>
+      <w:lvlJc w:val="left"/>
+      <w:pPr>
+        <w:ind w:left="6753" w:hanging="360"/>
+      </w:pPr>
+    </w:lvl>
+    <w:lvl w:ilvl="7" w:tplc="04190019" w:tentative="1">
+      <w:start w:val="1"/>
+      <w:numFmt w:val="lowerLetter"/>
+      <w:lvlText w:val="%8."/>
+      <w:lvlJc w:val="left"/>
+      <w:pPr>
+        <w:ind w:left="7473" w:hanging="360"/>
+      </w:pPr>
+    </w:lvl>
+    <w:lvl w:ilvl="8" w:tplc="0419001B" w:tentative="1">
+      <w:start w:val="1"/>
+      <w:numFmt w:val="lowerRoman"/>
+      <w:lvlText w:val="%9."/>
+      <w:lvlJc w:val="right"/>
+      <w:pPr>
+        <w:ind w:left="8193" w:hanging="180"/>
+      </w:pPr>
+    </w:lvl>
+  </w:abstractNum>
+  <w:abstractNum w:abstractNumId="21" w15:restartNumberingAfterBreak="0">
     <w:nsid w:val="4D2C54C8"/>
     <w:multiLevelType w:val="hybridMultilevel"/>
     <w:tmpl w:val="F0F2192E"/>
@@ -3311,7 +6922,120 @@
       </w:rPr>
     </w:lvl>
   </w:abstractNum>
-  <w:abstractNum w:abstractNumId="12" w15:restartNumberingAfterBreak="0">
+  <w:abstractNum w:abstractNumId="22" w15:restartNumberingAfterBreak="0">
+    <w:nsid w:val="4E375354"/>
+    <w:multiLevelType w:val="hybridMultilevel"/>
+    <w:tmpl w:val="EE92EF80"/>
+    <w:lvl w:ilvl="0" w:tplc="04190001">
+      <w:start w:val="1"/>
+      <w:numFmt w:val="bullet"/>
+      <w:lvlText w:val=""/>
+      <w:lvlJc w:val="left"/>
+      <w:pPr>
+        <w:ind w:left="1429" w:hanging="360"/>
+      </w:pPr>
+      <w:rPr>
+        <w:rFonts w:ascii="Symbol" w:hAnsi="Symbol" w:hint="default"/>
+      </w:rPr>
+    </w:lvl>
+    <w:lvl w:ilvl="1" w:tplc="04190003" w:tentative="1">
+      <w:start w:val="1"/>
+      <w:numFmt w:val="bullet"/>
+      <w:lvlText w:val="o"/>
+      <w:lvlJc w:val="left"/>
+      <w:pPr>
+        <w:ind w:left="2149" w:hanging="360"/>
+      </w:pPr>
+      <w:rPr>
+        <w:rFonts w:ascii="Courier New" w:hAnsi="Courier New" w:cs="Courier New" w:hint="default"/>
+      </w:rPr>
+    </w:lvl>
+    <w:lvl w:ilvl="2" w:tplc="04190005" w:tentative="1">
+      <w:start w:val="1"/>
+      <w:numFmt w:val="bullet"/>
+      <w:lvlText w:val=""/>
+      <w:lvlJc w:val="left"/>
+      <w:pPr>
+        <w:ind w:left="2869" w:hanging="360"/>
+      </w:pPr>
+      <w:rPr>
+        <w:rFonts w:ascii="Wingdings" w:hAnsi="Wingdings" w:hint="default"/>
+      </w:rPr>
+    </w:lvl>
+    <w:lvl w:ilvl="3" w:tplc="04190001" w:tentative="1">
+      <w:start w:val="1"/>
+      <w:numFmt w:val="bullet"/>
+      <w:lvlText w:val=""/>
+      <w:lvlJc w:val="left"/>
+      <w:pPr>
+        <w:ind w:left="3589" w:hanging="360"/>
+      </w:pPr>
+      <w:rPr>
+        <w:rFonts w:ascii="Symbol" w:hAnsi="Symbol" w:hint="default"/>
+      </w:rPr>
+    </w:lvl>
+    <w:lvl w:ilvl="4" w:tplc="04190003" w:tentative="1">
+      <w:start w:val="1"/>
+      <w:numFmt w:val="bullet"/>
+      <w:lvlText w:val="o"/>
+      <w:lvlJc w:val="left"/>
+      <w:pPr>
+        <w:ind w:left="4309" w:hanging="360"/>
+      </w:pPr>
+      <w:rPr>
+        <w:rFonts w:ascii="Courier New" w:hAnsi="Courier New" w:cs="Courier New" w:hint="default"/>
+      </w:rPr>
+    </w:lvl>
+    <w:lvl w:ilvl="5" w:tplc="04190005" w:tentative="1">
+      <w:start w:val="1"/>
+      <w:numFmt w:val="bullet"/>
+      <w:lvlText w:val=""/>
+      <w:lvlJc w:val="left"/>
+      <w:pPr>
+        <w:ind w:left="5029" w:hanging="360"/>
+      </w:pPr>
+      <w:rPr>
+        <w:rFonts w:ascii="Wingdings" w:hAnsi="Wingdings" w:hint="default"/>
+      </w:rPr>
+    </w:lvl>
+    <w:lvl w:ilvl="6" w:tplc="04190001" w:tentative="1">
+      <w:start w:val="1"/>
+      <w:numFmt w:val="bullet"/>
+      <w:lvlText w:val=""/>
+      <w:lvlJc w:val="left"/>
+      <w:pPr>
+        <w:ind w:left="5749" w:hanging="360"/>
+      </w:pPr>
+      <w:rPr>
+        <w:rFonts w:ascii="Symbol" w:hAnsi="Symbol" w:hint="default"/>
+      </w:rPr>
+    </w:lvl>
+    <w:lvl w:ilvl="7" w:tplc="04190003" w:tentative="1">
+      <w:start w:val="1"/>
+      <w:numFmt w:val="bullet"/>
+      <w:lvlText w:val="o"/>
+      <w:lvlJc w:val="left"/>
+      <w:pPr>
+        <w:ind w:left="6469" w:hanging="360"/>
+      </w:pPr>
+      <w:rPr>
+        <w:rFonts w:ascii="Courier New" w:hAnsi="Courier New" w:cs="Courier New" w:hint="default"/>
+      </w:rPr>
+    </w:lvl>
+    <w:lvl w:ilvl="8" w:tplc="04190005" w:tentative="1">
+      <w:start w:val="1"/>
+      <w:numFmt w:val="bullet"/>
+      <w:lvlText w:val=""/>
+      <w:lvlJc w:val="left"/>
+      <w:pPr>
+        <w:ind w:left="7189" w:hanging="360"/>
+      </w:pPr>
+      <w:rPr>
+        <w:rFonts w:ascii="Wingdings" w:hAnsi="Wingdings" w:hint="default"/>
+      </w:rPr>
+    </w:lvl>
+  </w:abstractNum>
+  <w:abstractNum w:abstractNumId="23" w15:restartNumberingAfterBreak="0">
     <w:nsid w:val="589B7499"/>
     <w:multiLevelType w:val="multilevel"/>
     <w:tmpl w:val="8488FA7A"/>
@@ -3400,7 +7124,120 @@
       </w:pPr>
     </w:lvl>
   </w:abstractNum>
-  <w:abstractNum w:abstractNumId="13" w15:restartNumberingAfterBreak="0">
+  <w:abstractNum w:abstractNumId="24" w15:restartNumberingAfterBreak="0">
+    <w:nsid w:val="60EB67C1"/>
+    <w:multiLevelType w:val="hybridMultilevel"/>
+    <w:tmpl w:val="2A14A000"/>
+    <w:lvl w:ilvl="0" w:tplc="04190001">
+      <w:start w:val="1"/>
+      <w:numFmt w:val="bullet"/>
+      <w:lvlText w:val=""/>
+      <w:lvlJc w:val="left"/>
+      <w:pPr>
+        <w:ind w:left="2434" w:hanging="360"/>
+      </w:pPr>
+      <w:rPr>
+        <w:rFonts w:ascii="Symbol" w:hAnsi="Symbol" w:hint="default"/>
+      </w:rPr>
+    </w:lvl>
+    <w:lvl w:ilvl="1" w:tplc="04190003" w:tentative="1">
+      <w:start w:val="1"/>
+      <w:numFmt w:val="bullet"/>
+      <w:lvlText w:val="o"/>
+      <w:lvlJc w:val="left"/>
+      <w:pPr>
+        <w:ind w:left="3154" w:hanging="360"/>
+      </w:pPr>
+      <w:rPr>
+        <w:rFonts w:ascii="Courier New" w:hAnsi="Courier New" w:cs="Courier New" w:hint="default"/>
+      </w:rPr>
+    </w:lvl>
+    <w:lvl w:ilvl="2" w:tplc="04190005" w:tentative="1">
+      <w:start w:val="1"/>
+      <w:numFmt w:val="bullet"/>
+      <w:lvlText w:val=""/>
+      <w:lvlJc w:val="left"/>
+      <w:pPr>
+        <w:ind w:left="3874" w:hanging="360"/>
+      </w:pPr>
+      <w:rPr>
+        <w:rFonts w:ascii="Wingdings" w:hAnsi="Wingdings" w:hint="default"/>
+      </w:rPr>
+    </w:lvl>
+    <w:lvl w:ilvl="3" w:tplc="04190001" w:tentative="1">
+      <w:start w:val="1"/>
+      <w:numFmt w:val="bullet"/>
+      <w:lvlText w:val=""/>
+      <w:lvlJc w:val="left"/>
+      <w:pPr>
+        <w:ind w:left="4594" w:hanging="360"/>
+      </w:pPr>
+      <w:rPr>
+        <w:rFonts w:ascii="Symbol" w:hAnsi="Symbol" w:hint="default"/>
+      </w:rPr>
+    </w:lvl>
+    <w:lvl w:ilvl="4" w:tplc="04190003" w:tentative="1">
+      <w:start w:val="1"/>
+      <w:numFmt w:val="bullet"/>
+      <w:lvlText w:val="o"/>
+      <w:lvlJc w:val="left"/>
+      <w:pPr>
+        <w:ind w:left="5314" w:hanging="360"/>
+      </w:pPr>
+      <w:rPr>
+        <w:rFonts w:ascii="Courier New" w:hAnsi="Courier New" w:cs="Courier New" w:hint="default"/>
+      </w:rPr>
+    </w:lvl>
+    <w:lvl w:ilvl="5" w:tplc="04190005" w:tentative="1">
+      <w:start w:val="1"/>
+      <w:numFmt w:val="bullet"/>
+      <w:lvlText w:val=""/>
+      <w:lvlJc w:val="left"/>
+      <w:pPr>
+        <w:ind w:left="6034" w:hanging="360"/>
+      </w:pPr>
+      <w:rPr>
+        <w:rFonts w:ascii="Wingdings" w:hAnsi="Wingdings" w:hint="default"/>
+      </w:rPr>
+    </w:lvl>
+    <w:lvl w:ilvl="6" w:tplc="04190001" w:tentative="1">
+      <w:start w:val="1"/>
+      <w:numFmt w:val="bullet"/>
+      <w:lvlText w:val=""/>
+      <w:lvlJc w:val="left"/>
+      <w:pPr>
+        <w:ind w:left="6754" w:hanging="360"/>
+      </w:pPr>
+      <w:rPr>
+        <w:rFonts w:ascii="Symbol" w:hAnsi="Symbol" w:hint="default"/>
+      </w:rPr>
+    </w:lvl>
+    <w:lvl w:ilvl="7" w:tplc="04190003" w:tentative="1">
+      <w:start w:val="1"/>
+      <w:numFmt w:val="bullet"/>
+      <w:lvlText w:val="o"/>
+      <w:lvlJc w:val="left"/>
+      <w:pPr>
+        <w:ind w:left="7474" w:hanging="360"/>
+      </w:pPr>
+      <w:rPr>
+        <w:rFonts w:ascii="Courier New" w:hAnsi="Courier New" w:cs="Courier New" w:hint="default"/>
+      </w:rPr>
+    </w:lvl>
+    <w:lvl w:ilvl="8" w:tplc="04190005" w:tentative="1">
+      <w:start w:val="1"/>
+      <w:numFmt w:val="bullet"/>
+      <w:lvlText w:val=""/>
+      <w:lvlJc w:val="left"/>
+      <w:pPr>
+        <w:ind w:left="8194" w:hanging="360"/>
+      </w:pPr>
+      <w:rPr>
+        <w:rFonts w:ascii="Wingdings" w:hAnsi="Wingdings" w:hint="default"/>
+      </w:rPr>
+    </w:lvl>
+  </w:abstractNum>
+  <w:abstractNum w:abstractNumId="25" w15:restartNumberingAfterBreak="0">
     <w:nsid w:val="67FA3265"/>
     <w:multiLevelType w:val="hybridMultilevel"/>
     <w:tmpl w:val="FBA45B00"/>
@@ -3513,7 +7350,7 @@
       </w:rPr>
     </w:lvl>
   </w:abstractNum>
-  <w:abstractNum w:abstractNumId="14" w15:restartNumberingAfterBreak="0">
+  <w:abstractNum w:abstractNumId="26" w15:restartNumberingAfterBreak="0">
     <w:nsid w:val="757318C4"/>
     <w:multiLevelType w:val="multilevel"/>
     <w:tmpl w:val="8488FA7A"/>
@@ -3603,49 +7440,85 @@
     </w:lvl>
   </w:abstractNum>
   <w:num w:numId="1">
+    <w:abstractNumId w:val="16"/>
+  </w:num>
+  <w:num w:numId="2">
+    <w:abstractNumId w:val="1"/>
+  </w:num>
+  <w:num w:numId="3">
+    <w:abstractNumId w:val="19"/>
+  </w:num>
+  <w:num w:numId="4">
     <w:abstractNumId w:val="8"/>
   </w:num>
-  <w:num w:numId="2">
+  <w:num w:numId="5">
+    <w:abstractNumId w:val="3"/>
+  </w:num>
+  <w:num w:numId="6">
+    <w:abstractNumId w:val="11"/>
+  </w:num>
+  <w:num w:numId="7">
+    <w:abstractNumId w:val="12"/>
+  </w:num>
+  <w:num w:numId="8">
+    <w:abstractNumId w:val="17"/>
+  </w:num>
+  <w:num w:numId="9">
+    <w:abstractNumId w:val="7"/>
+  </w:num>
+  <w:num w:numId="10">
+    <w:abstractNumId w:val="15"/>
+  </w:num>
+  <w:num w:numId="11">
+    <w:abstractNumId w:val="26"/>
+  </w:num>
+  <w:num w:numId="12">
+    <w:abstractNumId w:val="23"/>
+  </w:num>
+  <w:num w:numId="13">
+    <w:abstractNumId w:val="13"/>
+  </w:num>
+  <w:num w:numId="14">
+    <w:abstractNumId w:val="25"/>
+  </w:num>
+  <w:num w:numId="15">
+    <w:abstractNumId w:val="21"/>
+  </w:num>
+  <w:num w:numId="16">
+    <w:abstractNumId w:val="20"/>
+  </w:num>
+  <w:num w:numId="17">
+    <w:abstractNumId w:val="24"/>
+  </w:num>
+  <w:num w:numId="18">
+    <w:abstractNumId w:val="10"/>
+  </w:num>
+  <w:num w:numId="19">
+    <w:abstractNumId w:val="2"/>
+  </w:num>
+  <w:num w:numId="20">
+    <w:abstractNumId w:val="14"/>
+  </w:num>
+  <w:num w:numId="21">
+    <w:abstractNumId w:val="6"/>
+  </w:num>
+  <w:num w:numId="22">
+    <w:abstractNumId w:val="5"/>
+  </w:num>
+  <w:num w:numId="23">
+    <w:abstractNumId w:val="4"/>
+  </w:num>
+  <w:num w:numId="24">
+    <w:abstractNumId w:val="22"/>
+  </w:num>
+  <w:num w:numId="25">
+    <w:abstractNumId w:val="9"/>
+  </w:num>
+  <w:num w:numId="26">
     <w:abstractNumId w:val="0"/>
   </w:num>
-  <w:num w:numId="3">
-    <w:abstractNumId w:val="10"/>
-  </w:num>
-  <w:num w:numId="4">
-    <w:abstractNumId w:val="3"/>
-  </w:num>
-  <w:num w:numId="5">
-    <w:abstractNumId w:val="1"/>
-  </w:num>
-  <w:num w:numId="6">
-    <w:abstractNumId w:val="4"/>
-  </w:num>
-  <w:num w:numId="7">
-    <w:abstractNumId w:val="5"/>
-  </w:num>
-  <w:num w:numId="8">
-    <w:abstractNumId w:val="9"/>
-  </w:num>
-  <w:num w:numId="9">
-    <w:abstractNumId w:val="2"/>
-  </w:num>
-  <w:num w:numId="10">
-    <w:abstractNumId w:val="7"/>
-  </w:num>
-  <w:num w:numId="11">
-    <w:abstractNumId w:val="14"/>
-  </w:num>
-  <w:num w:numId="12">
-    <w:abstractNumId w:val="12"/>
-  </w:num>
-  <w:num w:numId="13">
-    <w:abstractNumId w:val="6"/>
-  </w:num>
-  <w:num w:numId="14">
-    <w:abstractNumId w:val="13"/>
-  </w:num>
-  <w:num w:numId="15">
-    <w:abstractNumId w:val="11"/>
+  <w:num w:numId="27">
+    <w:abstractNumId w:val="18"/>
   </w:num>
 </w:numbering>
 </file>
@@ -4104,7 +7977,6 @@
   <w:style w:type="character" w:default="1" w:styleId="a0">
     <w:name w:val="Default Paragraph Font"/>
     <w:uiPriority w:val="1"/>
-    <w:semiHidden/>
     <w:unhideWhenUsed/>
   </w:style>
   <w:style w:type="table" w:default="1" w:styleId="a1">

</xml_diff>